<commit_message>
Minimal changes to the descriptions of pieces
</commit_message>
<xml_diff>
--- a/SDD/SDD MasterTemp.docx
+++ b/SDD/SDD MasterTemp.docx
@@ -1273,7 +1273,21 @@
         <w:rPr>
           <w:lang w:val="en-US"/>
         </w:rPr>
-        <w:t>This program is intended to mimic a game of chess, following standard chess rules including piece movement.</w:t>
+        <w:t xml:space="preserve">The </w:t>
+      </w:r>
+      <w:proofErr w:type="spellStart"/>
+      <w:r>
+        <w:rPr>
+          <w:lang w:val="en-US"/>
+        </w:rPr>
+        <w:t>Chesstackle</w:t>
+      </w:r>
+      <w:proofErr w:type="spellEnd"/>
+      <w:r>
+        <w:rPr>
+          <w:lang w:val="en-US"/>
+        </w:rPr>
+        <w:t xml:space="preserve"> is intended to mimic a game of chess, following standard chess rules including piece movement.</w:t>
       </w:r>
     </w:p>
     <w:p>
@@ -2085,11 +2099,19 @@
           <w:lang w:val="en-US"/>
         </w:rPr>
       </w:pPr>
-      <w:r>
-        <w:rPr>
-          <w:lang w:val="en-US"/>
-        </w:rPr>
-        <w:t xml:space="preserve">Bodlaender, Hans. “The Rules of Chess.” The Chess Variant Pages, </w:t>
+      <w:proofErr w:type="spellStart"/>
+      <w:r>
+        <w:rPr>
+          <w:lang w:val="en-US"/>
+        </w:rPr>
+        <w:t>Bodlaender</w:t>
+      </w:r>
+      <w:proofErr w:type="spellEnd"/>
+      <w:r>
+        <w:rPr>
+          <w:lang w:val="en-US"/>
+        </w:rPr>
+        <w:t xml:space="preserve">, Hans. “The Rules of Chess.” The Chess Variant Pages, </w:t>
       </w:r>
       <w:hyperlink r:id="rId15" w:history="1">
         <w:r>
@@ -2359,14 +2381,44 @@
         <w:rPr>
           <w:rFonts w:ascii="Arial" w:hAnsi="Arial"/>
         </w:rPr>
-        <w:t xml:space="preserve">&lt;The architecture provides the top level design view of a system and provides a basis for more detailed design work. </w:t>
-      </w:r>
-      <w:r>
-        <w:rPr>
-          <w:rFonts w:ascii="Arial" w:hAnsi="Arial"/>
-          <w:color w:val="auto"/>
-        </w:rPr>
-        <w:t>This is the section where you should include your High-Level design Component Diagram.</w:t>
+        <w:t xml:space="preserve">&lt;The architecture provides the </w:t>
+      </w:r>
+      <w:proofErr w:type="gramStart"/>
+      <w:r>
+        <w:rPr>
+          <w:rFonts w:ascii="Arial" w:hAnsi="Arial"/>
+        </w:rPr>
+        <w:t>top level</w:t>
+      </w:r>
+      <w:proofErr w:type="gramEnd"/>
+      <w:r>
+        <w:rPr>
+          <w:rFonts w:ascii="Arial" w:hAnsi="Arial"/>
+        </w:rPr>
+        <w:t xml:space="preserve"> design view of a system and provides a basis for more detailed design work. </w:t>
+      </w:r>
+      <w:r>
+        <w:rPr>
+          <w:rFonts w:ascii="Arial" w:hAnsi="Arial"/>
+          <w:color w:val="auto"/>
+        </w:rPr>
+        <w:t xml:space="preserve">This is the section where you should include your High-Level </w:t>
+      </w:r>
+      <w:proofErr w:type="gramStart"/>
+      <w:r>
+        <w:rPr>
+          <w:rFonts w:ascii="Arial" w:hAnsi="Arial"/>
+          <w:color w:val="auto"/>
+        </w:rPr>
+        <w:t>design</w:t>
+      </w:r>
+      <w:proofErr w:type="gramEnd"/>
+      <w:r>
+        <w:rPr>
+          <w:rFonts w:ascii="Arial" w:hAnsi="Arial"/>
+          <w:color w:val="auto"/>
+        </w:rPr>
+        <w:t xml:space="preserve"> Component Diagram.</w:t>
       </w:r>
     </w:p>
     <w:p>
@@ -2815,7 +2867,27 @@
           <w:i w:val="0"/>
           <w:color w:val="auto"/>
         </w:rPr>
-        <w:t>3 ChessBoardGame class</w:t>
+        <w:t xml:space="preserve">3 </w:t>
+      </w:r>
+      <w:proofErr w:type="spellStart"/>
+      <w:r>
+        <w:rPr>
+          <w:rFonts w:ascii="Arial" w:hAnsi="Arial"/>
+          <w:b/>
+          <w:i w:val="0"/>
+          <w:color w:val="auto"/>
+        </w:rPr>
+        <w:t>ChessBoardGame</w:t>
+      </w:r>
+      <w:proofErr w:type="spellEnd"/>
+      <w:r>
+        <w:rPr>
+          <w:rFonts w:ascii="Arial" w:hAnsi="Arial"/>
+          <w:b/>
+          <w:i w:val="0"/>
+          <w:color w:val="auto"/>
+        </w:rPr>
+        <w:t xml:space="preserve"> class</w:t>
       </w:r>
     </w:p>
     <w:p>
@@ -3169,8 +3241,19 @@
           <w:i w:val="0"/>
           <w:color w:val="auto"/>
         </w:rPr>
-        <w:t>2.3.2 endGame</w:t>
-      </w:r>
+        <w:t xml:space="preserve">2.3.2 </w:t>
+      </w:r>
+      <w:proofErr w:type="spellStart"/>
+      <w:r>
+        <w:rPr>
+          <w:rFonts w:ascii="Arial" w:hAnsi="Arial"/>
+          <w:b/>
+          <w:i w:val="0"/>
+          <w:color w:val="auto"/>
+        </w:rPr>
+        <w:t>endGame</w:t>
+      </w:r>
+      <w:proofErr w:type="spellEnd"/>
     </w:p>
     <w:p>
       <w:pPr>
@@ -3463,8 +3546,19 @@
           <w:i w:val="0"/>
           <w:color w:val="auto"/>
         </w:rPr>
-        <w:t>2.3.3 giveUp</w:t>
-      </w:r>
+        <w:t xml:space="preserve">2.3.3 </w:t>
+      </w:r>
+      <w:proofErr w:type="spellStart"/>
+      <w:r>
+        <w:rPr>
+          <w:rFonts w:ascii="Arial" w:hAnsi="Arial"/>
+          <w:b/>
+          <w:i w:val="0"/>
+          <w:color w:val="auto"/>
+        </w:rPr>
+        <w:t>giveUp</w:t>
+      </w:r>
+      <w:proofErr w:type="spellEnd"/>
     </w:p>
     <w:p>
       <w:pPr>
@@ -3727,8 +3821,19 @@
           <w:i w:val="0"/>
           <w:color w:val="auto"/>
         </w:rPr>
-        <w:t>2.3.4 verifyWin</w:t>
-      </w:r>
+        <w:t xml:space="preserve">2.3.4 </w:t>
+      </w:r>
+      <w:proofErr w:type="spellStart"/>
+      <w:r>
+        <w:rPr>
+          <w:rFonts w:ascii="Arial" w:hAnsi="Arial"/>
+          <w:b/>
+          <w:i w:val="0"/>
+          <w:color w:val="auto"/>
+        </w:rPr>
+        <w:t>verifyWin</w:t>
+      </w:r>
+      <w:proofErr w:type="spellEnd"/>
     </w:p>
     <w:p>
       <w:pPr>
@@ -3755,7 +3860,33 @@
           <w:i w:val="0"/>
           <w:color w:val="auto"/>
         </w:rPr>
-        <w:t>The purpose of this function is check if a winner has been decided after each player’s turn.</w:t>
+        <w:t xml:space="preserve">The purpose of this function is check if a winner has been decided after each player’s </w:t>
+      </w:r>
+      <w:proofErr w:type="gramStart"/>
+      <w:r>
+        <w:rPr>
+          <w:rFonts w:ascii="Arial" w:hAnsi="Arial"/>
+          <w:i w:val="0"/>
+          <w:color w:val="auto"/>
+        </w:rPr>
+        <w:t>turn.</w:t>
+      </w:r>
+      <w:r>
+        <w:rPr>
+          <w:rFonts w:ascii="Arial" w:hAnsi="Arial"/>
+          <w:i w:val="0"/>
+          <w:color w:val="auto"/>
+        </w:rPr>
+        <w:t>(</w:t>
+      </w:r>
+      <w:proofErr w:type="gramEnd"/>
+      <w:r>
+        <w:rPr>
+          <w:rFonts w:ascii="Arial" w:hAnsi="Arial"/>
+          <w:i w:val="0"/>
+          <w:color w:val="auto"/>
+        </w:rPr>
+        <w:t>the opponent is in check and has no more possible moves.)</w:t>
       </w:r>
     </w:p>
     <w:p>
@@ -3992,8 +4123,19 @@
           <w:i w:val="0"/>
           <w:color w:val="auto"/>
         </w:rPr>
-        <w:t>2.3.5 verifyMove</w:t>
-      </w:r>
+        <w:t xml:space="preserve">2.3.5 </w:t>
+      </w:r>
+      <w:proofErr w:type="spellStart"/>
+      <w:r>
+        <w:rPr>
+          <w:rFonts w:ascii="Arial" w:hAnsi="Arial"/>
+          <w:b/>
+          <w:i w:val="0"/>
+          <w:color w:val="auto"/>
+        </w:rPr>
+        <w:t>verifyMove</w:t>
+      </w:r>
+      <w:proofErr w:type="spellEnd"/>
     </w:p>
     <w:p>
       <w:pPr>
@@ -4293,7 +4435,25 @@
           <w:i w:val="0"/>
           <w:color w:val="auto"/>
         </w:rPr>
-        <w:t>This class provides the necessary structures to create a game board. It does so by creating a 32 x 32 array(or database) and calls for the creation of the 32 necessary game pieces.</w:t>
+        <w:t xml:space="preserve">This class provides the necessary structures to create a game board. It does so by creating a 32 x 32 </w:t>
+      </w:r>
+      <w:proofErr w:type="gramStart"/>
+      <w:r>
+        <w:rPr>
+          <w:rFonts w:ascii="Arial" w:hAnsi="Arial"/>
+          <w:i w:val="0"/>
+          <w:color w:val="auto"/>
+        </w:rPr>
+        <w:t>array(</w:t>
+      </w:r>
+      <w:proofErr w:type="gramEnd"/>
+      <w:r>
+        <w:rPr>
+          <w:rFonts w:ascii="Arial" w:hAnsi="Arial"/>
+          <w:i w:val="0"/>
+          <w:color w:val="auto"/>
+        </w:rPr>
+        <w:t>or database) and calls for the creation of the 32 necessary game pieces.</w:t>
       </w:r>
     </w:p>
     <w:p>
@@ -5107,11 +5267,1882 @@
           <w:color w:val="auto"/>
         </w:rPr>
       </w:pPr>
+    </w:p>
+    <w:p>
+      <w:pPr>
+        <w:pStyle w:val="Comment0"/>
+        <w:ind w:firstLine="720"/>
+        <w:rPr>
+          <w:rFonts w:ascii="Arial" w:hAnsi="Arial"/>
+          <w:i w:val="0"/>
+          <w:color w:val="auto"/>
+        </w:rPr>
+      </w:pPr>
+      <w:r>
+        <w:rPr>
+          <w:rFonts w:ascii="Arial" w:hAnsi="Arial"/>
+          <w:b/>
+          <w:i w:val="0"/>
+          <w:color w:val="auto"/>
+        </w:rPr>
+        <w:t xml:space="preserve">Called: </w:t>
+      </w:r>
+      <w:r>
+        <w:rPr>
+          <w:rFonts w:ascii="Arial" w:hAnsi="Arial"/>
+          <w:i w:val="0"/>
+          <w:color w:val="auto"/>
+        </w:rPr>
+        <w:t>Functions this function calls.</w:t>
+      </w:r>
+    </w:p>
+    <w:p>
+      <w:pPr>
+        <w:pStyle w:val="Comment0"/>
+        <w:rPr>
+          <w:rFonts w:ascii="Arial" w:hAnsi="Arial"/>
+          <w:b/>
+          <w:i w:val="0"/>
+          <w:color w:val="auto"/>
+        </w:rPr>
+      </w:pPr>
+      <w:r>
+        <w:rPr>
+          <w:rFonts w:ascii="Arial" w:hAnsi="Arial"/>
+          <w:b/>
+          <w:i w:val="0"/>
+          <w:color w:val="auto"/>
+        </w:rPr>
+        <w:tab/>
+      </w:r>
+      <w:r>
+        <w:rPr>
+          <w:rFonts w:ascii="Arial" w:hAnsi="Arial"/>
+          <w:b/>
+          <w:i w:val="0"/>
+          <w:color w:val="auto"/>
+        </w:rPr>
+        <w:tab/>
+      </w:r>
+    </w:p>
+    <w:p>
+      <w:pPr>
+        <w:pStyle w:val="Comment0"/>
+        <w:rPr>
+          <w:rFonts w:ascii="Arial" w:hAnsi="Arial"/>
+          <w:b/>
+          <w:i w:val="0"/>
+          <w:color w:val="auto"/>
+        </w:rPr>
+      </w:pPr>
+      <w:r>
+        <w:rPr>
+          <w:rFonts w:ascii="Arial" w:hAnsi="Arial"/>
+          <w:b/>
+          <w:i w:val="0"/>
+          <w:color w:val="auto"/>
+        </w:rPr>
+        <w:tab/>
+        <w:t xml:space="preserve">Procedure: </w:t>
+      </w:r>
+    </w:p>
+    <w:p>
+      <w:pPr>
+        <w:pStyle w:val="Comment0"/>
+        <w:rPr>
+          <w:rFonts w:ascii="Arial" w:hAnsi="Arial"/>
+          <w:i w:val="0"/>
+          <w:color w:val="auto"/>
+        </w:rPr>
+      </w:pPr>
+    </w:p>
+    <w:p>
+      <w:pPr>
+        <w:pStyle w:val="Comment0"/>
+        <w:rPr>
+          <w:rFonts w:ascii="Arial" w:hAnsi="Arial"/>
+          <w:b/>
+          <w:i w:val="0"/>
+          <w:color w:val="auto"/>
+        </w:rPr>
+      </w:pPr>
+      <w:r>
+        <w:rPr>
+          <w:rFonts w:ascii="Arial" w:hAnsi="Arial"/>
+          <w:b/>
+          <w:i w:val="0"/>
+          <w:color w:val="auto"/>
+        </w:rPr>
+        <w:t xml:space="preserve">2.6.1 </w:t>
+      </w:r>
+      <w:proofErr w:type="spellStart"/>
+      <w:r>
+        <w:rPr>
+          <w:rFonts w:ascii="Arial" w:hAnsi="Arial"/>
+          <w:b/>
+          <w:i w:val="0"/>
+          <w:color w:val="auto"/>
+        </w:rPr>
+        <w:t>DoubleMove</w:t>
+      </w:r>
+      <w:proofErr w:type="spellEnd"/>
+    </w:p>
+    <w:p>
+      <w:pPr>
+        <w:pStyle w:val="Comment0"/>
+        <w:ind w:left="720"/>
+        <w:rPr>
+          <w:rFonts w:ascii="Arial" w:hAnsi="Arial"/>
+          <w:i w:val="0"/>
+          <w:color w:val="auto"/>
+        </w:rPr>
+      </w:pPr>
+      <w:r>
+        <w:rPr>
+          <w:rFonts w:ascii="Arial" w:hAnsi="Arial"/>
+          <w:b/>
+          <w:i w:val="0"/>
+          <w:color w:val="auto"/>
+        </w:rPr>
+        <w:t xml:space="preserve">Purpose: </w:t>
+      </w:r>
+      <w:r>
+        <w:rPr>
+          <w:rFonts w:ascii="Arial" w:hAnsi="Arial"/>
+          <w:i w:val="0"/>
+          <w:color w:val="auto"/>
+        </w:rPr>
+        <w:t>The purpose of this function is to create the pawn’s ability to double move</w:t>
+      </w:r>
+      <w:r>
+        <w:rPr>
+          <w:rFonts w:ascii="Arial" w:hAnsi="Arial"/>
+          <w:i w:val="0"/>
+          <w:color w:val="auto"/>
+        </w:rPr>
+        <w:t xml:space="preserve"> if and only if it has not moved</w:t>
+      </w:r>
+      <w:r>
+        <w:rPr>
+          <w:rFonts w:ascii="Arial" w:hAnsi="Arial"/>
+          <w:i w:val="0"/>
+          <w:color w:val="auto"/>
+        </w:rPr>
+        <w:t>.</w:t>
+      </w:r>
+    </w:p>
+    <w:p>
+      <w:pPr>
+        <w:pStyle w:val="Comment0"/>
+        <w:ind w:left="1440"/>
+        <w:rPr>
+          <w:rFonts w:ascii="Arial" w:hAnsi="Arial"/>
+          <w:i w:val="0"/>
+          <w:color w:val="auto"/>
+        </w:rPr>
+      </w:pPr>
+    </w:p>
+    <w:p>
+      <w:pPr>
+        <w:pStyle w:val="Comment0"/>
+        <w:ind w:firstLine="720"/>
+        <w:rPr>
+          <w:rFonts w:ascii="Arial" w:hAnsi="Arial"/>
+          <w:i w:val="0"/>
+          <w:color w:val="auto"/>
+        </w:rPr>
+      </w:pPr>
+      <w:r>
+        <w:rPr>
+          <w:rFonts w:ascii="Arial" w:hAnsi="Arial"/>
+          <w:b/>
+          <w:i w:val="0"/>
+          <w:color w:val="auto"/>
+        </w:rPr>
+        <w:t xml:space="preserve">Inputs: </w:t>
+      </w:r>
+      <w:r>
+        <w:rPr>
+          <w:rFonts w:ascii="Arial" w:hAnsi="Arial"/>
+          <w:i w:val="0"/>
+          <w:color w:val="auto"/>
+        </w:rPr>
+        <w:t>Description of the parameters of the function.</w:t>
+      </w:r>
+    </w:p>
+    <w:p>
+      <w:pPr>
+        <w:pStyle w:val="Comment0"/>
+        <w:ind w:left="1440"/>
+        <w:rPr>
+          <w:rFonts w:ascii="Arial" w:hAnsi="Arial"/>
+          <w:i w:val="0"/>
+          <w:color w:val="auto"/>
+        </w:rPr>
+      </w:pPr>
+    </w:p>
+    <w:p>
+      <w:pPr>
+        <w:pStyle w:val="Comment0"/>
+        <w:ind w:firstLine="720"/>
+        <w:rPr>
+          <w:rFonts w:ascii="Arial" w:hAnsi="Arial"/>
+          <w:i w:val="0"/>
+          <w:color w:val="auto"/>
+        </w:rPr>
+      </w:pPr>
+      <w:r>
+        <w:rPr>
+          <w:rFonts w:ascii="Arial" w:hAnsi="Arial"/>
+          <w:b/>
+          <w:i w:val="0"/>
+          <w:color w:val="auto"/>
+        </w:rPr>
+        <w:t>Outputs:</w:t>
+      </w:r>
+      <w:r>
+        <w:rPr>
+          <w:rFonts w:ascii="Arial" w:hAnsi="Arial"/>
+          <w:i w:val="0"/>
+          <w:color w:val="auto"/>
+        </w:rPr>
+        <w:t xml:space="preserve"> Description of the return values of the function.</w:t>
+      </w:r>
+    </w:p>
+    <w:p>
+      <w:pPr>
+        <w:pStyle w:val="Comment0"/>
+        <w:ind w:left="1440"/>
+        <w:rPr>
+          <w:rFonts w:ascii="Arial" w:hAnsi="Arial"/>
+          <w:i w:val="0"/>
+          <w:color w:val="auto"/>
+        </w:rPr>
+      </w:pPr>
+    </w:p>
+    <w:p>
+      <w:pPr>
+        <w:pStyle w:val="Comment0"/>
+        <w:ind w:firstLine="720"/>
+        <w:rPr>
+          <w:rFonts w:ascii="Arial" w:hAnsi="Arial"/>
+          <w:i w:val="0"/>
+          <w:color w:val="auto"/>
+        </w:rPr>
+      </w:pPr>
+      <w:r>
+        <w:rPr>
+          <w:rFonts w:ascii="Arial" w:hAnsi="Arial"/>
+          <w:b/>
+          <w:i w:val="0"/>
+          <w:color w:val="auto"/>
+        </w:rPr>
+        <w:t xml:space="preserve">Calls: </w:t>
+      </w:r>
+      <w:r>
+        <w:rPr>
+          <w:rFonts w:ascii="Arial" w:hAnsi="Arial"/>
+          <w:i w:val="0"/>
+          <w:color w:val="auto"/>
+        </w:rPr>
+        <w:t>Functions called by this function.</w:t>
+      </w:r>
+    </w:p>
+    <w:p>
+      <w:pPr>
+        <w:pStyle w:val="Comment0"/>
+        <w:ind w:left="1440"/>
+        <w:rPr>
+          <w:rFonts w:ascii="Arial" w:hAnsi="Arial"/>
+          <w:i w:val="0"/>
+          <w:color w:val="auto"/>
+        </w:rPr>
+      </w:pPr>
+    </w:p>
+    <w:p>
+      <w:pPr>
+        <w:pStyle w:val="Comment0"/>
+        <w:ind w:firstLine="720"/>
+        <w:rPr>
+          <w:rFonts w:ascii="Arial" w:hAnsi="Arial"/>
+          <w:i w:val="0"/>
+          <w:color w:val="auto"/>
+        </w:rPr>
+      </w:pPr>
+      <w:r>
+        <w:rPr>
+          <w:rFonts w:ascii="Arial" w:hAnsi="Arial"/>
+          <w:b/>
+          <w:i w:val="0"/>
+          <w:color w:val="auto"/>
+        </w:rPr>
+        <w:t xml:space="preserve">Called: </w:t>
+      </w:r>
+      <w:r>
+        <w:rPr>
+          <w:rFonts w:ascii="Arial" w:hAnsi="Arial"/>
+          <w:i w:val="0"/>
+          <w:color w:val="auto"/>
+        </w:rPr>
+        <w:t>Functions this function calls.</w:t>
+      </w:r>
+    </w:p>
+    <w:p>
+      <w:pPr>
+        <w:pStyle w:val="Comment0"/>
+        <w:rPr>
+          <w:rFonts w:ascii="Arial" w:hAnsi="Arial"/>
+          <w:b/>
+          <w:i w:val="0"/>
+          <w:color w:val="auto"/>
+        </w:rPr>
+      </w:pPr>
+      <w:r>
+        <w:rPr>
+          <w:rFonts w:ascii="Arial" w:hAnsi="Arial"/>
+          <w:b/>
+          <w:i w:val="0"/>
+          <w:color w:val="auto"/>
+        </w:rPr>
+        <w:tab/>
+      </w:r>
+      <w:r>
+        <w:rPr>
+          <w:rFonts w:ascii="Arial" w:hAnsi="Arial"/>
+          <w:b/>
+          <w:i w:val="0"/>
+          <w:color w:val="auto"/>
+        </w:rPr>
+        <w:tab/>
+      </w:r>
+    </w:p>
+    <w:p>
+      <w:pPr>
+        <w:pStyle w:val="Comment0"/>
+        <w:rPr>
+          <w:rFonts w:ascii="Arial" w:hAnsi="Arial"/>
+          <w:b/>
+          <w:i w:val="0"/>
+          <w:color w:val="auto"/>
+        </w:rPr>
+      </w:pPr>
+      <w:r>
+        <w:rPr>
+          <w:rFonts w:ascii="Arial" w:hAnsi="Arial"/>
+          <w:b/>
+          <w:i w:val="0"/>
+          <w:color w:val="auto"/>
+        </w:rPr>
+        <w:tab/>
+        <w:t xml:space="preserve">Procedure: </w:t>
+      </w:r>
+    </w:p>
+    <w:p>
+      <w:pPr>
+        <w:pStyle w:val="Comment0"/>
+        <w:rPr>
+          <w:rFonts w:ascii="Arial" w:hAnsi="Arial"/>
+          <w:b/>
+          <w:i w:val="0"/>
+          <w:color w:val="auto"/>
+        </w:rPr>
+      </w:pPr>
+    </w:p>
+    <w:p>
+      <w:pPr>
+        <w:pStyle w:val="Comment0"/>
+        <w:rPr>
+          <w:rFonts w:ascii="Arial" w:hAnsi="Arial"/>
+          <w:b/>
+          <w:i w:val="0"/>
+          <w:color w:val="auto"/>
+        </w:rPr>
+      </w:pPr>
+    </w:p>
+    <w:p>
+      <w:pPr>
+        <w:pStyle w:val="Comment0"/>
+        <w:rPr>
+          <w:rFonts w:ascii="Arial" w:hAnsi="Arial"/>
+          <w:b/>
+          <w:i w:val="0"/>
+          <w:color w:val="auto"/>
+        </w:rPr>
+      </w:pPr>
+    </w:p>
+    <w:p>
+      <w:pPr>
+        <w:pStyle w:val="Comment0"/>
+        <w:rPr>
+          <w:rFonts w:ascii="Arial" w:hAnsi="Arial"/>
+          <w:b/>
+          <w:i w:val="0"/>
+          <w:color w:val="auto"/>
+        </w:rPr>
+      </w:pPr>
+    </w:p>
+    <w:p>
+      <w:pPr>
+        <w:pStyle w:val="Comment0"/>
+        <w:rPr>
+          <w:rFonts w:ascii="Arial" w:hAnsi="Arial"/>
+          <w:b/>
+          <w:i w:val="0"/>
+          <w:color w:val="auto"/>
+        </w:rPr>
+      </w:pPr>
+    </w:p>
+    <w:p>
+      <w:pPr>
+        <w:pStyle w:val="Comment0"/>
+        <w:rPr>
+          <w:rFonts w:ascii="Arial" w:hAnsi="Arial"/>
+          <w:b/>
+          <w:i w:val="0"/>
+          <w:color w:val="auto"/>
+        </w:rPr>
+      </w:pPr>
+      <w:r>
+        <w:rPr>
+          <w:rFonts w:ascii="Arial" w:hAnsi="Arial"/>
+          <w:b/>
+          <w:i w:val="0"/>
+          <w:color w:val="auto"/>
+        </w:rPr>
+        <w:lastRenderedPageBreak/>
+        <w:t>2.7 Knight Class</w:t>
+      </w:r>
+    </w:p>
+    <w:p>
+      <w:pPr>
+        <w:pStyle w:val="Comment0"/>
+        <w:rPr>
+          <w:rFonts w:ascii="Arial" w:hAnsi="Arial"/>
+          <w:i w:val="0"/>
+          <w:color w:val="auto"/>
+        </w:rPr>
+      </w:pPr>
+      <w:r>
+        <w:rPr>
+          <w:rFonts w:ascii="Arial" w:hAnsi="Arial"/>
+          <w:i w:val="0"/>
+          <w:color w:val="auto"/>
+        </w:rPr>
+        <w:t>This class provides the framework to give the knight movement across the board.</w:t>
+      </w:r>
+    </w:p>
+    <w:p>
+      <w:pPr>
+        <w:pStyle w:val="Comment0"/>
+        <w:rPr>
+          <w:rFonts w:ascii="Arial" w:hAnsi="Arial"/>
+          <w:i w:val="0"/>
+          <w:color w:val="auto"/>
+        </w:rPr>
+      </w:pPr>
+    </w:p>
+    <w:p>
+      <w:pPr>
+        <w:pStyle w:val="Comment0"/>
+        <w:rPr>
+          <w:rFonts w:ascii="Arial" w:hAnsi="Arial"/>
+          <w:i w:val="0"/>
+          <w:color w:val="auto"/>
+        </w:rPr>
+      </w:pPr>
+    </w:p>
+    <w:p>
+      <w:pPr>
+        <w:pStyle w:val="Comment0"/>
+        <w:rPr>
+          <w:rFonts w:ascii="Arial" w:hAnsi="Arial"/>
+          <w:b/>
+          <w:i w:val="0"/>
+          <w:color w:val="auto"/>
+        </w:rPr>
+      </w:pPr>
+      <w:r>
+        <w:rPr>
+          <w:rFonts w:ascii="Arial" w:hAnsi="Arial"/>
+          <w:b/>
+          <w:i w:val="0"/>
+          <w:color w:val="auto"/>
+        </w:rPr>
+        <w:t>2.7.1 Move</w:t>
+      </w:r>
+    </w:p>
+    <w:p>
+      <w:pPr>
+        <w:pStyle w:val="Comment0"/>
+        <w:ind w:left="720"/>
+        <w:rPr>
+          <w:rFonts w:ascii="Arial" w:hAnsi="Arial"/>
+          <w:i w:val="0"/>
+          <w:color w:val="auto"/>
+        </w:rPr>
+      </w:pPr>
+      <w:r>
+        <w:rPr>
+          <w:rFonts w:ascii="Arial" w:hAnsi="Arial"/>
+          <w:b/>
+          <w:i w:val="0"/>
+          <w:color w:val="auto"/>
+        </w:rPr>
+        <w:t xml:space="preserve">Purpose: </w:t>
+      </w:r>
+      <w:r>
+        <w:rPr>
+          <w:rFonts w:ascii="Arial" w:hAnsi="Arial"/>
+          <w:i w:val="0"/>
+          <w:color w:val="auto"/>
+        </w:rPr>
+        <w:t>The purpose of this function is to create the knight’s ability to move generally.</w:t>
+      </w:r>
+    </w:p>
+    <w:p>
+      <w:pPr>
+        <w:pStyle w:val="Comment0"/>
+        <w:ind w:left="1440"/>
+        <w:rPr>
+          <w:rFonts w:ascii="Arial" w:hAnsi="Arial"/>
+          <w:i w:val="0"/>
+          <w:color w:val="auto"/>
+        </w:rPr>
+      </w:pPr>
+    </w:p>
+    <w:p>
+      <w:pPr>
+        <w:pStyle w:val="Comment0"/>
+        <w:ind w:firstLine="720"/>
+        <w:rPr>
+          <w:rFonts w:ascii="Arial" w:hAnsi="Arial"/>
+          <w:i w:val="0"/>
+          <w:color w:val="auto"/>
+        </w:rPr>
+      </w:pPr>
+      <w:r>
+        <w:rPr>
+          <w:rFonts w:ascii="Arial" w:hAnsi="Arial"/>
+          <w:b/>
+          <w:i w:val="0"/>
+          <w:color w:val="auto"/>
+        </w:rPr>
+        <w:t xml:space="preserve">Inputs: </w:t>
+      </w:r>
+      <w:r>
+        <w:rPr>
+          <w:rFonts w:ascii="Arial" w:hAnsi="Arial"/>
+          <w:i w:val="0"/>
+          <w:color w:val="auto"/>
+        </w:rPr>
+        <w:t>Description of the parameters of the function.</w:t>
+      </w:r>
+    </w:p>
+    <w:p>
+      <w:pPr>
+        <w:pStyle w:val="Comment0"/>
+        <w:ind w:left="1440"/>
+        <w:rPr>
+          <w:rFonts w:ascii="Arial" w:hAnsi="Arial"/>
+          <w:i w:val="0"/>
+          <w:color w:val="auto"/>
+        </w:rPr>
+      </w:pPr>
+    </w:p>
+    <w:p>
+      <w:pPr>
+        <w:pStyle w:val="Comment0"/>
+        <w:ind w:firstLine="720"/>
+        <w:rPr>
+          <w:rFonts w:ascii="Arial" w:hAnsi="Arial"/>
+          <w:i w:val="0"/>
+          <w:color w:val="auto"/>
+        </w:rPr>
+      </w:pPr>
+      <w:r>
+        <w:rPr>
+          <w:rFonts w:ascii="Arial" w:hAnsi="Arial"/>
+          <w:b/>
+          <w:i w:val="0"/>
+          <w:color w:val="auto"/>
+        </w:rPr>
+        <w:t>Outputs:</w:t>
+      </w:r>
+      <w:r>
+        <w:rPr>
+          <w:rFonts w:ascii="Arial" w:hAnsi="Arial"/>
+          <w:i w:val="0"/>
+          <w:color w:val="auto"/>
+        </w:rPr>
+        <w:t xml:space="preserve"> Description of the return values of the function.</w:t>
+      </w:r>
+    </w:p>
+    <w:p>
+      <w:pPr>
+        <w:pStyle w:val="Comment0"/>
+        <w:ind w:left="1440"/>
+        <w:rPr>
+          <w:rFonts w:ascii="Arial" w:hAnsi="Arial"/>
+          <w:i w:val="0"/>
+          <w:color w:val="auto"/>
+        </w:rPr>
+      </w:pPr>
+    </w:p>
+    <w:p>
+      <w:pPr>
+        <w:pStyle w:val="Comment0"/>
+        <w:ind w:firstLine="720"/>
+        <w:rPr>
+          <w:rFonts w:ascii="Arial" w:hAnsi="Arial"/>
+          <w:i w:val="0"/>
+          <w:color w:val="auto"/>
+        </w:rPr>
+      </w:pPr>
+      <w:r>
+        <w:rPr>
+          <w:rFonts w:ascii="Arial" w:hAnsi="Arial"/>
+          <w:b/>
+          <w:i w:val="0"/>
+          <w:color w:val="auto"/>
+        </w:rPr>
+        <w:t xml:space="preserve">Calls: </w:t>
+      </w:r>
+      <w:r>
+        <w:rPr>
+          <w:rFonts w:ascii="Arial" w:hAnsi="Arial"/>
+          <w:i w:val="0"/>
+          <w:color w:val="auto"/>
+        </w:rPr>
+        <w:t>Functions called by this function.</w:t>
+      </w:r>
+    </w:p>
+    <w:p>
+      <w:pPr>
+        <w:pStyle w:val="Comment0"/>
+        <w:ind w:left="1440"/>
+        <w:rPr>
+          <w:rFonts w:ascii="Arial" w:hAnsi="Arial"/>
+          <w:i w:val="0"/>
+          <w:color w:val="auto"/>
+        </w:rPr>
+      </w:pPr>
+    </w:p>
+    <w:p>
+      <w:pPr>
+        <w:pStyle w:val="Comment0"/>
+        <w:ind w:firstLine="720"/>
+        <w:rPr>
+          <w:rFonts w:ascii="Arial" w:hAnsi="Arial"/>
+          <w:i w:val="0"/>
+          <w:color w:val="auto"/>
+        </w:rPr>
+      </w:pPr>
+      <w:r>
+        <w:rPr>
+          <w:rFonts w:ascii="Arial" w:hAnsi="Arial"/>
+          <w:b/>
+          <w:i w:val="0"/>
+          <w:color w:val="auto"/>
+        </w:rPr>
+        <w:t xml:space="preserve">Called: </w:t>
+      </w:r>
+      <w:r>
+        <w:rPr>
+          <w:rFonts w:ascii="Arial" w:hAnsi="Arial"/>
+          <w:i w:val="0"/>
+          <w:color w:val="auto"/>
+        </w:rPr>
+        <w:t>Functions this function calls.</w:t>
+      </w:r>
+    </w:p>
+    <w:p>
+      <w:pPr>
+        <w:pStyle w:val="Comment0"/>
+        <w:rPr>
+          <w:rFonts w:ascii="Arial" w:hAnsi="Arial"/>
+          <w:b/>
+          <w:i w:val="0"/>
+          <w:color w:val="auto"/>
+        </w:rPr>
+      </w:pPr>
+      <w:r>
+        <w:rPr>
+          <w:rFonts w:ascii="Arial" w:hAnsi="Arial"/>
+          <w:b/>
+          <w:i w:val="0"/>
+          <w:color w:val="auto"/>
+        </w:rPr>
+        <w:tab/>
+      </w:r>
+      <w:r>
+        <w:rPr>
+          <w:rFonts w:ascii="Arial" w:hAnsi="Arial"/>
+          <w:b/>
+          <w:i w:val="0"/>
+          <w:color w:val="auto"/>
+        </w:rPr>
+        <w:tab/>
+      </w:r>
+    </w:p>
+    <w:p>
+      <w:pPr>
+        <w:pStyle w:val="Comment0"/>
+        <w:rPr>
+          <w:rFonts w:ascii="Arial" w:hAnsi="Arial"/>
+          <w:b/>
+          <w:i w:val="0"/>
+          <w:color w:val="auto"/>
+        </w:rPr>
+      </w:pPr>
+      <w:r>
+        <w:rPr>
+          <w:rFonts w:ascii="Arial" w:hAnsi="Arial"/>
+          <w:b/>
+          <w:i w:val="0"/>
+          <w:color w:val="auto"/>
+        </w:rPr>
+        <w:tab/>
+        <w:t xml:space="preserve">Procedure: </w:t>
+      </w:r>
+    </w:p>
+    <w:p>
+      <w:pPr>
+        <w:pStyle w:val="Comment0"/>
+        <w:rPr>
+          <w:rFonts w:ascii="Arial" w:hAnsi="Arial"/>
+          <w:b/>
+          <w:i w:val="0"/>
+          <w:color w:val="auto"/>
+        </w:rPr>
+      </w:pPr>
+    </w:p>
+    <w:p>
+      <w:pPr>
+        <w:pStyle w:val="Comment0"/>
+        <w:rPr>
+          <w:rFonts w:ascii="Arial" w:hAnsi="Arial"/>
+          <w:b/>
+          <w:i w:val="0"/>
+          <w:color w:val="auto"/>
+        </w:rPr>
+      </w:pPr>
+      <w:r>
+        <w:rPr>
+          <w:rFonts w:ascii="Arial" w:hAnsi="Arial"/>
+          <w:b/>
+          <w:i w:val="0"/>
+          <w:color w:val="auto"/>
+        </w:rPr>
+        <w:t>2.8 Queen Class</w:t>
+      </w:r>
+    </w:p>
+    <w:p>
+      <w:pPr>
+        <w:pStyle w:val="Comment0"/>
+        <w:rPr>
+          <w:rFonts w:ascii="Arial" w:hAnsi="Arial"/>
+          <w:i w:val="0"/>
+          <w:color w:val="auto"/>
+        </w:rPr>
+      </w:pPr>
+      <w:r>
+        <w:rPr>
+          <w:rFonts w:ascii="Arial" w:hAnsi="Arial"/>
+          <w:i w:val="0"/>
+          <w:color w:val="auto"/>
+        </w:rPr>
+        <w:t>This class provides the framework to give the queen movement across the board.</w:t>
+      </w:r>
+    </w:p>
+    <w:p>
+      <w:pPr>
+        <w:pStyle w:val="Comment0"/>
+        <w:rPr>
+          <w:rFonts w:ascii="Arial" w:hAnsi="Arial"/>
+          <w:i w:val="0"/>
+          <w:color w:val="auto"/>
+        </w:rPr>
+      </w:pPr>
+    </w:p>
+    <w:p>
+      <w:pPr>
+        <w:pStyle w:val="Comment0"/>
+        <w:rPr>
+          <w:rFonts w:ascii="Arial" w:hAnsi="Arial"/>
+          <w:b/>
+          <w:i w:val="0"/>
+          <w:color w:val="auto"/>
+        </w:rPr>
+      </w:pPr>
+      <w:r>
+        <w:rPr>
+          <w:rFonts w:ascii="Arial" w:hAnsi="Arial"/>
+          <w:b/>
+          <w:i w:val="0"/>
+          <w:color w:val="auto"/>
+        </w:rPr>
+        <w:t>2.8.1 Move</w:t>
+      </w:r>
+    </w:p>
+    <w:p>
+      <w:pPr>
+        <w:pStyle w:val="Comment0"/>
+        <w:ind w:left="720"/>
+        <w:rPr>
+          <w:rFonts w:ascii="Arial" w:hAnsi="Arial"/>
+          <w:i w:val="0"/>
+          <w:color w:val="auto"/>
+        </w:rPr>
+      </w:pPr>
+      <w:r>
+        <w:rPr>
+          <w:rFonts w:ascii="Arial" w:hAnsi="Arial"/>
+          <w:b/>
+          <w:i w:val="0"/>
+          <w:color w:val="auto"/>
+        </w:rPr>
+        <w:t xml:space="preserve">Purpose: </w:t>
+      </w:r>
+      <w:r>
+        <w:rPr>
+          <w:rFonts w:ascii="Arial" w:hAnsi="Arial"/>
+          <w:i w:val="0"/>
+          <w:color w:val="auto"/>
+        </w:rPr>
+        <w:t>The purpose of this function is to create the queen’s ability to move generally.</w:t>
+      </w:r>
+    </w:p>
+    <w:p>
+      <w:pPr>
+        <w:pStyle w:val="Comment0"/>
+        <w:ind w:left="1440"/>
+        <w:rPr>
+          <w:rFonts w:ascii="Arial" w:hAnsi="Arial"/>
+          <w:i w:val="0"/>
+          <w:color w:val="auto"/>
+        </w:rPr>
+      </w:pPr>
+    </w:p>
+    <w:p>
+      <w:pPr>
+        <w:pStyle w:val="Comment0"/>
+        <w:ind w:firstLine="720"/>
+        <w:rPr>
+          <w:rFonts w:ascii="Arial" w:hAnsi="Arial"/>
+          <w:i w:val="0"/>
+          <w:color w:val="auto"/>
+        </w:rPr>
+      </w:pPr>
+      <w:r>
+        <w:rPr>
+          <w:rFonts w:ascii="Arial" w:hAnsi="Arial"/>
+          <w:b/>
+          <w:i w:val="0"/>
+          <w:color w:val="auto"/>
+        </w:rPr>
+        <w:t xml:space="preserve">Inputs: </w:t>
+      </w:r>
+      <w:r>
+        <w:rPr>
+          <w:rFonts w:ascii="Arial" w:hAnsi="Arial"/>
+          <w:i w:val="0"/>
+          <w:color w:val="auto"/>
+        </w:rPr>
+        <w:t>Description of the parameters of the function.</w:t>
+      </w:r>
+    </w:p>
+    <w:p>
+      <w:pPr>
+        <w:pStyle w:val="Comment0"/>
+        <w:ind w:left="1440"/>
+        <w:rPr>
+          <w:rFonts w:ascii="Arial" w:hAnsi="Arial"/>
+          <w:i w:val="0"/>
+          <w:color w:val="auto"/>
+        </w:rPr>
+      </w:pPr>
+    </w:p>
+    <w:p>
+      <w:pPr>
+        <w:pStyle w:val="Comment0"/>
+        <w:ind w:firstLine="720"/>
+        <w:rPr>
+          <w:rFonts w:ascii="Arial" w:hAnsi="Arial"/>
+          <w:i w:val="0"/>
+          <w:color w:val="auto"/>
+        </w:rPr>
+      </w:pPr>
+      <w:r>
+        <w:rPr>
+          <w:rFonts w:ascii="Arial" w:hAnsi="Arial"/>
+          <w:b/>
+          <w:i w:val="0"/>
+          <w:color w:val="auto"/>
+        </w:rPr>
+        <w:t>Outputs:</w:t>
+      </w:r>
+      <w:r>
+        <w:rPr>
+          <w:rFonts w:ascii="Arial" w:hAnsi="Arial"/>
+          <w:i w:val="0"/>
+          <w:color w:val="auto"/>
+        </w:rPr>
+        <w:t xml:space="preserve"> Description of the return values of the function.</w:t>
+      </w:r>
+    </w:p>
+    <w:p>
+      <w:pPr>
+        <w:pStyle w:val="Comment0"/>
+        <w:ind w:left="1440"/>
+        <w:rPr>
+          <w:rFonts w:ascii="Arial" w:hAnsi="Arial"/>
+          <w:i w:val="0"/>
+          <w:color w:val="auto"/>
+        </w:rPr>
+      </w:pPr>
+    </w:p>
+    <w:p>
+      <w:pPr>
+        <w:pStyle w:val="Comment0"/>
+        <w:ind w:firstLine="720"/>
+        <w:rPr>
+          <w:rFonts w:ascii="Arial" w:hAnsi="Arial"/>
+          <w:i w:val="0"/>
+          <w:color w:val="auto"/>
+        </w:rPr>
+      </w:pPr>
+      <w:r>
+        <w:rPr>
+          <w:rFonts w:ascii="Arial" w:hAnsi="Arial"/>
+          <w:b/>
+          <w:i w:val="0"/>
+          <w:color w:val="auto"/>
+        </w:rPr>
+        <w:t xml:space="preserve">Calls: </w:t>
+      </w:r>
+      <w:r>
+        <w:rPr>
+          <w:rFonts w:ascii="Arial" w:hAnsi="Arial"/>
+          <w:i w:val="0"/>
+          <w:color w:val="auto"/>
+        </w:rPr>
+        <w:t>Functions called by this function.</w:t>
+      </w:r>
+    </w:p>
+    <w:p>
+      <w:pPr>
+        <w:pStyle w:val="Comment0"/>
+        <w:ind w:left="1440"/>
+        <w:rPr>
+          <w:rFonts w:ascii="Arial" w:hAnsi="Arial"/>
+          <w:i w:val="0"/>
+          <w:color w:val="auto"/>
+        </w:rPr>
+      </w:pPr>
+    </w:p>
+    <w:p>
+      <w:pPr>
+        <w:pStyle w:val="Comment0"/>
+        <w:ind w:firstLine="720"/>
+        <w:rPr>
+          <w:rFonts w:ascii="Arial" w:hAnsi="Arial"/>
+          <w:i w:val="0"/>
+          <w:color w:val="auto"/>
+        </w:rPr>
+      </w:pPr>
+      <w:r>
+        <w:rPr>
+          <w:rFonts w:ascii="Arial" w:hAnsi="Arial"/>
+          <w:b/>
+          <w:i w:val="0"/>
+          <w:color w:val="auto"/>
+        </w:rPr>
+        <w:t xml:space="preserve">Called: </w:t>
+      </w:r>
+      <w:r>
+        <w:rPr>
+          <w:rFonts w:ascii="Arial" w:hAnsi="Arial"/>
+          <w:i w:val="0"/>
+          <w:color w:val="auto"/>
+        </w:rPr>
+        <w:t>Functions this function calls.</w:t>
+      </w:r>
+    </w:p>
+    <w:p>
+      <w:pPr>
+        <w:pStyle w:val="Comment0"/>
+        <w:rPr>
+          <w:rFonts w:ascii="Arial" w:hAnsi="Arial"/>
+          <w:b/>
+          <w:i w:val="0"/>
+          <w:color w:val="auto"/>
+        </w:rPr>
+      </w:pPr>
+      <w:r>
+        <w:rPr>
+          <w:rFonts w:ascii="Arial" w:hAnsi="Arial"/>
+          <w:b/>
+          <w:i w:val="0"/>
+          <w:color w:val="auto"/>
+        </w:rPr>
+        <w:tab/>
+      </w:r>
+      <w:r>
+        <w:rPr>
+          <w:rFonts w:ascii="Arial" w:hAnsi="Arial"/>
+          <w:b/>
+          <w:i w:val="0"/>
+          <w:color w:val="auto"/>
+        </w:rPr>
+        <w:tab/>
+      </w:r>
+    </w:p>
+    <w:p>
+      <w:pPr>
+        <w:pStyle w:val="Comment0"/>
+        <w:rPr>
+          <w:rFonts w:ascii="Arial" w:hAnsi="Arial"/>
+          <w:b/>
+          <w:i w:val="0"/>
+          <w:color w:val="auto"/>
+        </w:rPr>
+      </w:pPr>
+      <w:r>
+        <w:rPr>
+          <w:rFonts w:ascii="Arial" w:hAnsi="Arial"/>
+          <w:b/>
+          <w:i w:val="0"/>
+          <w:color w:val="auto"/>
+        </w:rPr>
+        <w:tab/>
+        <w:t xml:space="preserve">Procedure: </w:t>
+      </w:r>
+    </w:p>
+    <w:p>
+      <w:pPr>
+        <w:pStyle w:val="Comment0"/>
+        <w:rPr>
+          <w:rFonts w:ascii="Arial" w:hAnsi="Arial"/>
+          <w:b/>
+          <w:i w:val="0"/>
+          <w:color w:val="auto"/>
+        </w:rPr>
+      </w:pPr>
+    </w:p>
+    <w:p>
+      <w:pPr>
+        <w:pStyle w:val="Comment0"/>
+        <w:rPr>
+          <w:rFonts w:ascii="Arial" w:hAnsi="Arial"/>
+          <w:b/>
+          <w:i w:val="0"/>
+          <w:color w:val="auto"/>
+        </w:rPr>
+      </w:pPr>
+      <w:r>
+        <w:rPr>
+          <w:rFonts w:ascii="Arial" w:hAnsi="Arial"/>
+          <w:b/>
+          <w:i w:val="0"/>
+          <w:color w:val="auto"/>
+        </w:rPr>
+        <w:t>2.9 King Class</w:t>
+      </w:r>
+    </w:p>
+    <w:p>
+      <w:pPr>
+        <w:pStyle w:val="Comment0"/>
+        <w:rPr>
+          <w:rFonts w:ascii="Arial" w:hAnsi="Arial"/>
+          <w:i w:val="0"/>
+          <w:color w:val="auto"/>
+        </w:rPr>
+      </w:pPr>
+      <w:r>
+        <w:rPr>
+          <w:rFonts w:ascii="Arial" w:hAnsi="Arial"/>
+          <w:i w:val="0"/>
+          <w:color w:val="auto"/>
+        </w:rPr>
+        <w:lastRenderedPageBreak/>
+        <w:t>This class provides the framework to give the king movement across the board.</w:t>
+      </w:r>
+    </w:p>
+    <w:p>
+      <w:pPr>
+        <w:pStyle w:val="Comment0"/>
+        <w:rPr>
+          <w:rFonts w:ascii="Arial" w:hAnsi="Arial"/>
+          <w:i w:val="0"/>
+          <w:color w:val="auto"/>
+        </w:rPr>
+      </w:pPr>
+    </w:p>
+    <w:p>
+      <w:pPr>
+        <w:pStyle w:val="Comment0"/>
+        <w:rPr>
+          <w:rFonts w:ascii="Arial" w:hAnsi="Arial"/>
+          <w:b/>
+          <w:i w:val="0"/>
+          <w:color w:val="auto"/>
+        </w:rPr>
+      </w:pPr>
+      <w:r>
+        <w:rPr>
+          <w:rFonts w:ascii="Arial" w:hAnsi="Arial"/>
+          <w:b/>
+          <w:i w:val="0"/>
+          <w:color w:val="auto"/>
+        </w:rPr>
+        <w:t>2.9.1 Move</w:t>
+      </w:r>
+    </w:p>
+    <w:p>
+      <w:pPr>
+        <w:pStyle w:val="Comment0"/>
+        <w:ind w:left="720"/>
+        <w:rPr>
+          <w:rFonts w:ascii="Arial" w:hAnsi="Arial"/>
+          <w:i w:val="0"/>
+          <w:color w:val="auto"/>
+        </w:rPr>
+      </w:pPr>
+      <w:r>
+        <w:rPr>
+          <w:rFonts w:ascii="Arial" w:hAnsi="Arial"/>
+          <w:b/>
+          <w:i w:val="0"/>
+          <w:color w:val="auto"/>
+        </w:rPr>
+        <w:t xml:space="preserve">Purpose: </w:t>
+      </w:r>
+      <w:r>
+        <w:rPr>
+          <w:rFonts w:ascii="Arial" w:hAnsi="Arial"/>
+          <w:i w:val="0"/>
+          <w:color w:val="auto"/>
+        </w:rPr>
+        <w:t>The purpose of this function is to create the king’s ability to move generally.</w:t>
+      </w:r>
+    </w:p>
+    <w:p>
+      <w:pPr>
+        <w:pStyle w:val="Comment0"/>
+        <w:ind w:left="1440"/>
+        <w:rPr>
+          <w:rFonts w:ascii="Arial" w:hAnsi="Arial"/>
+          <w:i w:val="0"/>
+          <w:color w:val="auto"/>
+        </w:rPr>
+      </w:pPr>
+    </w:p>
+    <w:p>
+      <w:pPr>
+        <w:pStyle w:val="Comment0"/>
+        <w:ind w:firstLine="720"/>
+        <w:rPr>
+          <w:rFonts w:ascii="Arial" w:hAnsi="Arial"/>
+          <w:i w:val="0"/>
+          <w:color w:val="auto"/>
+        </w:rPr>
+      </w:pPr>
+      <w:r>
+        <w:rPr>
+          <w:rFonts w:ascii="Arial" w:hAnsi="Arial"/>
+          <w:b/>
+          <w:i w:val="0"/>
+          <w:color w:val="auto"/>
+        </w:rPr>
+        <w:t xml:space="preserve">Inputs: </w:t>
+      </w:r>
+      <w:r>
+        <w:rPr>
+          <w:rFonts w:ascii="Arial" w:hAnsi="Arial"/>
+          <w:i w:val="0"/>
+          <w:color w:val="auto"/>
+        </w:rPr>
+        <w:t>Description of the parameters of the function.</w:t>
+      </w:r>
+    </w:p>
+    <w:p>
+      <w:pPr>
+        <w:pStyle w:val="Comment0"/>
+        <w:ind w:left="1440"/>
+        <w:rPr>
+          <w:rFonts w:ascii="Arial" w:hAnsi="Arial"/>
+          <w:i w:val="0"/>
+          <w:color w:val="auto"/>
+        </w:rPr>
+      </w:pPr>
+    </w:p>
+    <w:p>
+      <w:pPr>
+        <w:pStyle w:val="Comment0"/>
+        <w:ind w:firstLine="720"/>
+        <w:rPr>
+          <w:rFonts w:ascii="Arial" w:hAnsi="Arial"/>
+          <w:i w:val="0"/>
+          <w:color w:val="auto"/>
+        </w:rPr>
+      </w:pPr>
+      <w:r>
+        <w:rPr>
+          <w:rFonts w:ascii="Arial" w:hAnsi="Arial"/>
+          <w:b/>
+          <w:i w:val="0"/>
+          <w:color w:val="auto"/>
+        </w:rPr>
+        <w:t>Outputs:</w:t>
+      </w:r>
+      <w:r>
+        <w:rPr>
+          <w:rFonts w:ascii="Arial" w:hAnsi="Arial"/>
+          <w:i w:val="0"/>
+          <w:color w:val="auto"/>
+        </w:rPr>
+        <w:t xml:space="preserve"> Description of the return values of the function.</w:t>
+      </w:r>
+    </w:p>
+    <w:p>
+      <w:pPr>
+        <w:pStyle w:val="Comment0"/>
+        <w:ind w:left="1440"/>
+        <w:rPr>
+          <w:rFonts w:ascii="Arial" w:hAnsi="Arial"/>
+          <w:i w:val="0"/>
+          <w:color w:val="auto"/>
+        </w:rPr>
+      </w:pPr>
+    </w:p>
+    <w:p>
+      <w:pPr>
+        <w:pStyle w:val="Comment0"/>
+        <w:ind w:firstLine="720"/>
+        <w:rPr>
+          <w:rFonts w:ascii="Arial" w:hAnsi="Arial"/>
+          <w:i w:val="0"/>
+          <w:color w:val="auto"/>
+        </w:rPr>
+      </w:pPr>
+      <w:r>
+        <w:rPr>
+          <w:rFonts w:ascii="Arial" w:hAnsi="Arial"/>
+          <w:b/>
+          <w:i w:val="0"/>
+          <w:color w:val="auto"/>
+        </w:rPr>
+        <w:t xml:space="preserve">Calls: </w:t>
+      </w:r>
+      <w:r>
+        <w:rPr>
+          <w:rFonts w:ascii="Arial" w:hAnsi="Arial"/>
+          <w:i w:val="0"/>
+          <w:color w:val="auto"/>
+        </w:rPr>
+        <w:t>Functions called by this function.</w:t>
+      </w:r>
+    </w:p>
+    <w:p>
+      <w:pPr>
+        <w:pStyle w:val="Comment0"/>
+        <w:ind w:left="1440"/>
+        <w:rPr>
+          <w:rFonts w:ascii="Arial" w:hAnsi="Arial"/>
+          <w:i w:val="0"/>
+          <w:color w:val="auto"/>
+        </w:rPr>
+      </w:pPr>
+    </w:p>
+    <w:p>
+      <w:pPr>
+        <w:pStyle w:val="Comment0"/>
+        <w:ind w:firstLine="720"/>
+        <w:rPr>
+          <w:rFonts w:ascii="Arial" w:hAnsi="Arial"/>
+          <w:i w:val="0"/>
+          <w:color w:val="auto"/>
+        </w:rPr>
+      </w:pPr>
+      <w:r>
+        <w:rPr>
+          <w:rFonts w:ascii="Arial" w:hAnsi="Arial"/>
+          <w:b/>
+          <w:i w:val="0"/>
+          <w:color w:val="auto"/>
+        </w:rPr>
+        <w:t xml:space="preserve">Called: </w:t>
+      </w:r>
+      <w:r>
+        <w:rPr>
+          <w:rFonts w:ascii="Arial" w:hAnsi="Arial"/>
+          <w:i w:val="0"/>
+          <w:color w:val="auto"/>
+        </w:rPr>
+        <w:t>Functions this function calls.</w:t>
+      </w:r>
+    </w:p>
+    <w:p>
+      <w:pPr>
+        <w:pStyle w:val="Comment0"/>
+        <w:rPr>
+          <w:rFonts w:ascii="Arial" w:hAnsi="Arial"/>
+          <w:b/>
+          <w:i w:val="0"/>
+          <w:color w:val="auto"/>
+        </w:rPr>
+      </w:pPr>
+      <w:r>
+        <w:rPr>
+          <w:rFonts w:ascii="Arial" w:hAnsi="Arial"/>
+          <w:b/>
+          <w:i w:val="0"/>
+          <w:color w:val="auto"/>
+        </w:rPr>
+        <w:tab/>
+      </w:r>
+      <w:r>
+        <w:rPr>
+          <w:rFonts w:ascii="Arial" w:hAnsi="Arial"/>
+          <w:b/>
+          <w:i w:val="0"/>
+          <w:color w:val="auto"/>
+        </w:rPr>
+        <w:tab/>
+      </w:r>
+    </w:p>
+    <w:p>
+      <w:pPr>
+        <w:pStyle w:val="Comment0"/>
+        <w:rPr>
+          <w:rFonts w:ascii="Arial" w:hAnsi="Arial"/>
+          <w:b/>
+          <w:i w:val="0"/>
+          <w:color w:val="auto"/>
+        </w:rPr>
+      </w:pPr>
+      <w:r>
+        <w:rPr>
+          <w:rFonts w:ascii="Arial" w:hAnsi="Arial"/>
+          <w:b/>
+          <w:i w:val="0"/>
+          <w:color w:val="auto"/>
+        </w:rPr>
+        <w:tab/>
+        <w:t xml:space="preserve">Procedure: </w:t>
+      </w:r>
+    </w:p>
+    <w:p>
+      <w:pPr>
+        <w:pStyle w:val="Comment0"/>
+        <w:rPr>
+          <w:rFonts w:ascii="Arial" w:hAnsi="Arial"/>
+          <w:b/>
+          <w:i w:val="0"/>
+          <w:color w:val="auto"/>
+        </w:rPr>
+      </w:pPr>
+      <w:r>
+        <w:rPr>
+          <w:rFonts w:ascii="Arial" w:hAnsi="Arial"/>
+          <w:b/>
+          <w:i w:val="0"/>
+          <w:color w:val="auto"/>
+        </w:rPr>
+        <w:t>2.9.2 Castle</w:t>
+      </w:r>
+    </w:p>
+    <w:p>
+      <w:pPr>
+        <w:pStyle w:val="Comment0"/>
+        <w:ind w:left="720"/>
+        <w:rPr>
+          <w:rFonts w:ascii="Arial" w:hAnsi="Arial"/>
+          <w:i w:val="0"/>
+          <w:color w:val="auto"/>
+        </w:rPr>
+      </w:pPr>
+      <w:r>
+        <w:rPr>
+          <w:rFonts w:ascii="Arial" w:hAnsi="Arial"/>
+          <w:b/>
+          <w:i w:val="0"/>
+          <w:color w:val="auto"/>
+        </w:rPr>
+        <w:t xml:space="preserve">Purpose: </w:t>
+      </w:r>
+      <w:r>
+        <w:rPr>
+          <w:rFonts w:ascii="Arial" w:hAnsi="Arial"/>
+          <w:i w:val="0"/>
+          <w:color w:val="auto"/>
+        </w:rPr>
+        <w:t>The purpose of this function is to create the king’s special ability to castle.</w:t>
+      </w:r>
+    </w:p>
+    <w:p>
+      <w:pPr>
+        <w:pStyle w:val="Comment0"/>
+        <w:ind w:left="1440"/>
+        <w:rPr>
+          <w:rFonts w:ascii="Arial" w:hAnsi="Arial"/>
+          <w:i w:val="0"/>
+          <w:color w:val="auto"/>
+        </w:rPr>
+      </w:pPr>
+    </w:p>
+    <w:p>
+      <w:pPr>
+        <w:pStyle w:val="Comment0"/>
+        <w:ind w:firstLine="720"/>
+        <w:rPr>
+          <w:rFonts w:ascii="Arial" w:hAnsi="Arial"/>
+          <w:i w:val="0"/>
+          <w:color w:val="auto"/>
+        </w:rPr>
+      </w:pPr>
+      <w:r>
+        <w:rPr>
+          <w:rFonts w:ascii="Arial" w:hAnsi="Arial"/>
+          <w:b/>
+          <w:i w:val="0"/>
+          <w:color w:val="auto"/>
+        </w:rPr>
+        <w:t xml:space="preserve">Inputs: </w:t>
+      </w:r>
+      <w:r>
+        <w:rPr>
+          <w:rFonts w:ascii="Arial" w:hAnsi="Arial"/>
+          <w:i w:val="0"/>
+          <w:color w:val="auto"/>
+        </w:rPr>
+        <w:t>Description of the parameters of the function.</w:t>
+      </w:r>
+    </w:p>
+    <w:p>
+      <w:pPr>
+        <w:pStyle w:val="Comment0"/>
+        <w:ind w:left="1440"/>
+        <w:rPr>
+          <w:rFonts w:ascii="Arial" w:hAnsi="Arial"/>
+          <w:i w:val="0"/>
+          <w:color w:val="auto"/>
+        </w:rPr>
+      </w:pPr>
+    </w:p>
+    <w:p>
+      <w:pPr>
+        <w:pStyle w:val="Comment0"/>
+        <w:ind w:firstLine="720"/>
+        <w:rPr>
+          <w:rFonts w:ascii="Arial" w:hAnsi="Arial"/>
+          <w:i w:val="0"/>
+          <w:color w:val="auto"/>
+        </w:rPr>
+      </w:pPr>
+      <w:r>
+        <w:rPr>
+          <w:rFonts w:ascii="Arial" w:hAnsi="Arial"/>
+          <w:b/>
+          <w:i w:val="0"/>
+          <w:color w:val="auto"/>
+        </w:rPr>
+        <w:t>Outputs:</w:t>
+      </w:r>
+      <w:r>
+        <w:rPr>
+          <w:rFonts w:ascii="Arial" w:hAnsi="Arial"/>
+          <w:i w:val="0"/>
+          <w:color w:val="auto"/>
+        </w:rPr>
+        <w:t xml:space="preserve"> Description of the return values of the function.</w:t>
+      </w:r>
+    </w:p>
+    <w:p>
+      <w:pPr>
+        <w:pStyle w:val="Comment0"/>
+        <w:ind w:left="1440"/>
+        <w:rPr>
+          <w:rFonts w:ascii="Arial" w:hAnsi="Arial"/>
+          <w:i w:val="0"/>
+          <w:color w:val="auto"/>
+        </w:rPr>
+      </w:pPr>
+    </w:p>
+    <w:p>
+      <w:pPr>
+        <w:pStyle w:val="Comment0"/>
+        <w:ind w:firstLine="720"/>
+        <w:rPr>
+          <w:rFonts w:ascii="Arial" w:hAnsi="Arial"/>
+          <w:i w:val="0"/>
+          <w:color w:val="auto"/>
+        </w:rPr>
+      </w:pPr>
+      <w:r>
+        <w:rPr>
+          <w:rFonts w:ascii="Arial" w:hAnsi="Arial"/>
+          <w:b/>
+          <w:i w:val="0"/>
+          <w:color w:val="auto"/>
+        </w:rPr>
+        <w:t xml:space="preserve">Calls: </w:t>
+      </w:r>
+      <w:r>
+        <w:rPr>
+          <w:rFonts w:ascii="Arial" w:hAnsi="Arial"/>
+          <w:i w:val="0"/>
+          <w:color w:val="auto"/>
+        </w:rPr>
+        <w:t>Functions called by this function.</w:t>
+      </w:r>
+    </w:p>
+    <w:p>
+      <w:pPr>
+        <w:pStyle w:val="Comment0"/>
+        <w:ind w:left="1440"/>
+        <w:rPr>
+          <w:rFonts w:ascii="Arial" w:hAnsi="Arial"/>
+          <w:i w:val="0"/>
+          <w:color w:val="auto"/>
+        </w:rPr>
+      </w:pPr>
+    </w:p>
+    <w:p>
+      <w:pPr>
+        <w:pStyle w:val="Comment0"/>
+        <w:ind w:firstLine="720"/>
+        <w:rPr>
+          <w:rFonts w:ascii="Arial" w:hAnsi="Arial"/>
+          <w:i w:val="0"/>
+          <w:color w:val="auto"/>
+        </w:rPr>
+      </w:pPr>
+      <w:r>
+        <w:rPr>
+          <w:rFonts w:ascii="Arial" w:hAnsi="Arial"/>
+          <w:b/>
+          <w:i w:val="0"/>
+          <w:color w:val="auto"/>
+        </w:rPr>
+        <w:t xml:space="preserve">Called: </w:t>
+      </w:r>
+      <w:r>
+        <w:rPr>
+          <w:rFonts w:ascii="Arial" w:hAnsi="Arial"/>
+          <w:i w:val="0"/>
+          <w:color w:val="auto"/>
+        </w:rPr>
+        <w:t>Functions this function calls.</w:t>
+      </w:r>
+    </w:p>
+    <w:p>
+      <w:pPr>
+        <w:pStyle w:val="Comment0"/>
+        <w:rPr>
+          <w:rFonts w:ascii="Arial" w:hAnsi="Arial"/>
+          <w:b/>
+          <w:i w:val="0"/>
+          <w:color w:val="auto"/>
+        </w:rPr>
+      </w:pPr>
+      <w:r>
+        <w:rPr>
+          <w:rFonts w:ascii="Arial" w:hAnsi="Arial"/>
+          <w:b/>
+          <w:i w:val="0"/>
+          <w:color w:val="auto"/>
+        </w:rPr>
+        <w:tab/>
+      </w:r>
+      <w:r>
+        <w:rPr>
+          <w:rFonts w:ascii="Arial" w:hAnsi="Arial"/>
+          <w:b/>
+          <w:i w:val="0"/>
+          <w:color w:val="auto"/>
+        </w:rPr>
+        <w:tab/>
+      </w:r>
+    </w:p>
+    <w:p>
+      <w:pPr>
+        <w:pStyle w:val="Comment0"/>
+        <w:ind w:left="720"/>
+        <w:rPr>
+          <w:rFonts w:ascii="Arial" w:hAnsi="Arial"/>
+          <w:i w:val="0"/>
+          <w:color w:val="auto"/>
+        </w:rPr>
+      </w:pPr>
+      <w:r>
+        <w:rPr>
+          <w:rFonts w:ascii="Arial" w:hAnsi="Arial"/>
+          <w:b/>
+          <w:i w:val="0"/>
+          <w:color w:val="auto"/>
+        </w:rPr>
+        <w:t xml:space="preserve">Procedure: </w:t>
+      </w:r>
+      <w:r>
+        <w:rPr>
+          <w:rFonts w:ascii="Arial" w:hAnsi="Arial"/>
+          <w:i w:val="0"/>
+          <w:color w:val="auto"/>
+        </w:rPr>
+        <w:t>Checks that the king and rook are both in starting position, and no objects are in between.</w:t>
+      </w:r>
       <w:bookmarkStart w:id="15" w:name="_GoBack"/>
       <w:bookmarkEnd w:id="15"/>
     </w:p>
     <w:p>
       <w:pPr>
+        <w:spacing w:after="0"/>
+        <w:jc w:val="left"/>
+        <w:rPr>
+          <w:rFonts w:ascii="Arial" w:hAnsi="Arial"/>
+          <w:b/>
+        </w:rPr>
+      </w:pPr>
+    </w:p>
+    <w:p>
+      <w:pPr>
+        <w:pStyle w:val="Comment0"/>
+        <w:rPr>
+          <w:rFonts w:ascii="Arial" w:hAnsi="Arial"/>
+          <w:b/>
+          <w:i w:val="0"/>
+          <w:color w:val="auto"/>
+        </w:rPr>
+      </w:pPr>
+    </w:p>
+    <w:p>
+      <w:pPr>
+        <w:pStyle w:val="Comment0"/>
+        <w:rPr>
+          <w:rFonts w:ascii="Arial" w:hAnsi="Arial"/>
+          <w:b/>
+          <w:i w:val="0"/>
+          <w:color w:val="auto"/>
+        </w:rPr>
+      </w:pPr>
+      <w:r>
+        <w:rPr>
+          <w:rFonts w:ascii="Arial" w:hAnsi="Arial"/>
+          <w:b/>
+          <w:i w:val="0"/>
+          <w:color w:val="auto"/>
+        </w:rPr>
+        <w:t>2.10 Rook Class</w:t>
+      </w:r>
+    </w:p>
+    <w:p>
+      <w:pPr>
+        <w:pStyle w:val="Comment0"/>
+        <w:rPr>
+          <w:rFonts w:ascii="Arial" w:hAnsi="Arial"/>
+          <w:i w:val="0"/>
+          <w:color w:val="auto"/>
+        </w:rPr>
+      </w:pPr>
+      <w:r>
+        <w:rPr>
+          <w:rFonts w:ascii="Arial" w:hAnsi="Arial"/>
+          <w:i w:val="0"/>
+          <w:color w:val="auto"/>
+        </w:rPr>
+        <w:t>This class provides the framework to give the rook movement across the board.</w:t>
+      </w:r>
+    </w:p>
+    <w:p>
+      <w:pPr>
+        <w:pStyle w:val="Comment0"/>
+        <w:rPr>
+          <w:rFonts w:ascii="Arial" w:hAnsi="Arial"/>
+          <w:i w:val="0"/>
+          <w:color w:val="auto"/>
+        </w:rPr>
+      </w:pPr>
+    </w:p>
+    <w:p>
+      <w:pPr>
+        <w:pStyle w:val="Comment0"/>
+        <w:rPr>
+          <w:rFonts w:ascii="Arial" w:hAnsi="Arial"/>
+          <w:b/>
+          <w:i w:val="0"/>
+          <w:color w:val="auto"/>
+        </w:rPr>
+      </w:pPr>
+      <w:r>
+        <w:rPr>
+          <w:rFonts w:ascii="Arial" w:hAnsi="Arial"/>
+          <w:b/>
+          <w:i w:val="0"/>
+          <w:color w:val="auto"/>
+        </w:rPr>
+        <w:t>2.10.1 Move</w:t>
+      </w:r>
+    </w:p>
+    <w:p>
+      <w:pPr>
+        <w:pStyle w:val="Comment0"/>
+        <w:ind w:left="720"/>
+        <w:rPr>
+          <w:rFonts w:ascii="Arial" w:hAnsi="Arial"/>
+          <w:i w:val="0"/>
+          <w:color w:val="auto"/>
+        </w:rPr>
+      </w:pPr>
+      <w:r>
+        <w:rPr>
+          <w:rFonts w:ascii="Arial" w:hAnsi="Arial"/>
+          <w:b/>
+          <w:i w:val="0"/>
+          <w:color w:val="auto"/>
+        </w:rPr>
+        <w:t xml:space="preserve">Purpose: </w:t>
+      </w:r>
+      <w:r>
+        <w:rPr>
+          <w:rFonts w:ascii="Arial" w:hAnsi="Arial"/>
+          <w:i w:val="0"/>
+          <w:color w:val="auto"/>
+        </w:rPr>
+        <w:t>The purpose of this function is to create the rook’s ability to move generally.</w:t>
+      </w:r>
+    </w:p>
+    <w:p>
+      <w:pPr>
+        <w:pStyle w:val="Comment0"/>
+        <w:ind w:left="1440"/>
+        <w:rPr>
+          <w:rFonts w:ascii="Arial" w:hAnsi="Arial"/>
+          <w:i w:val="0"/>
+          <w:color w:val="auto"/>
+        </w:rPr>
+      </w:pPr>
+    </w:p>
+    <w:p>
+      <w:pPr>
+        <w:pStyle w:val="Comment0"/>
+        <w:ind w:firstLine="720"/>
+        <w:rPr>
+          <w:rFonts w:ascii="Arial" w:hAnsi="Arial"/>
+          <w:i w:val="0"/>
+          <w:color w:val="auto"/>
+        </w:rPr>
+      </w:pPr>
+      <w:r>
+        <w:rPr>
+          <w:rFonts w:ascii="Arial" w:hAnsi="Arial"/>
+          <w:b/>
+          <w:i w:val="0"/>
+          <w:color w:val="auto"/>
+        </w:rPr>
+        <w:lastRenderedPageBreak/>
+        <w:t xml:space="preserve">Inputs: </w:t>
+      </w:r>
+      <w:r>
+        <w:rPr>
+          <w:rFonts w:ascii="Arial" w:hAnsi="Arial"/>
+          <w:i w:val="0"/>
+          <w:color w:val="auto"/>
+        </w:rPr>
+        <w:t>Description of the parameters of the function.</w:t>
+      </w:r>
+    </w:p>
+    <w:p>
+      <w:pPr>
+        <w:pStyle w:val="Comment0"/>
+        <w:ind w:left="1440"/>
+        <w:rPr>
+          <w:rFonts w:ascii="Arial" w:hAnsi="Arial"/>
+          <w:i w:val="0"/>
+          <w:color w:val="auto"/>
+        </w:rPr>
+      </w:pPr>
+    </w:p>
+    <w:p>
+      <w:pPr>
+        <w:pStyle w:val="Comment0"/>
+        <w:ind w:firstLine="720"/>
+        <w:rPr>
+          <w:rFonts w:ascii="Arial" w:hAnsi="Arial"/>
+          <w:i w:val="0"/>
+          <w:color w:val="auto"/>
+        </w:rPr>
+      </w:pPr>
+      <w:r>
+        <w:rPr>
+          <w:rFonts w:ascii="Arial" w:hAnsi="Arial"/>
+          <w:b/>
+          <w:i w:val="0"/>
+          <w:color w:val="auto"/>
+        </w:rPr>
+        <w:t>Outputs:</w:t>
+      </w:r>
+      <w:r>
+        <w:rPr>
+          <w:rFonts w:ascii="Arial" w:hAnsi="Arial"/>
+          <w:i w:val="0"/>
+          <w:color w:val="auto"/>
+        </w:rPr>
+        <w:t xml:space="preserve"> Description of the return values of the function.</w:t>
+      </w:r>
+    </w:p>
+    <w:p>
+      <w:pPr>
+        <w:pStyle w:val="Comment0"/>
+        <w:ind w:left="1440"/>
+        <w:rPr>
+          <w:rFonts w:ascii="Arial" w:hAnsi="Arial"/>
+          <w:i w:val="0"/>
+          <w:color w:val="auto"/>
+        </w:rPr>
+      </w:pPr>
+    </w:p>
+    <w:p>
+      <w:pPr>
+        <w:pStyle w:val="Comment0"/>
+        <w:ind w:firstLine="720"/>
+        <w:rPr>
+          <w:rFonts w:ascii="Arial" w:hAnsi="Arial"/>
+          <w:i w:val="0"/>
+          <w:color w:val="auto"/>
+        </w:rPr>
+      </w:pPr>
+      <w:r>
+        <w:rPr>
+          <w:rFonts w:ascii="Arial" w:hAnsi="Arial"/>
+          <w:b/>
+          <w:i w:val="0"/>
+          <w:color w:val="auto"/>
+        </w:rPr>
+        <w:t xml:space="preserve">Calls: </w:t>
+      </w:r>
+      <w:r>
+        <w:rPr>
+          <w:rFonts w:ascii="Arial" w:hAnsi="Arial"/>
+          <w:i w:val="0"/>
+          <w:color w:val="auto"/>
+        </w:rPr>
+        <w:t>Functions called by this function.</w:t>
+      </w:r>
+    </w:p>
+    <w:p>
+      <w:pPr>
+        <w:pStyle w:val="Comment0"/>
+        <w:ind w:left="1440"/>
+        <w:rPr>
+          <w:rFonts w:ascii="Arial" w:hAnsi="Arial"/>
+          <w:i w:val="0"/>
+          <w:color w:val="auto"/>
+        </w:rPr>
+      </w:pPr>
+    </w:p>
+    <w:p>
+      <w:pPr>
         <w:pStyle w:val="Comment0"/>
         <w:ind w:firstLine="720"/>
         <w:rPr>
@@ -5215,7 +7246,55 @@
           <w:i w:val="0"/>
           <w:color w:val="auto"/>
         </w:rPr>
-        <w:t>2.6.1 DoubleMove</w:t>
+        <w:t>2.11 Bishop Class</w:t>
+      </w:r>
+    </w:p>
+    <w:p>
+      <w:pPr>
+        <w:pStyle w:val="Comment0"/>
+        <w:rPr>
+          <w:rFonts w:ascii="Arial" w:hAnsi="Arial"/>
+          <w:i w:val="0"/>
+          <w:color w:val="auto"/>
+        </w:rPr>
+      </w:pPr>
+      <w:r>
+        <w:rPr>
+          <w:rFonts w:ascii="Arial" w:hAnsi="Arial"/>
+          <w:i w:val="0"/>
+          <w:color w:val="auto"/>
+        </w:rPr>
+        <w:t>This class provides the framework to give the bishop movement across the board.</w:t>
+      </w:r>
+    </w:p>
+    <w:p>
+      <w:pPr>
+        <w:pStyle w:val="Comment0"/>
+        <w:rPr>
+          <w:rFonts w:ascii="Arial" w:hAnsi="Arial"/>
+          <w:i w:val="0"/>
+          <w:color w:val="auto"/>
+        </w:rPr>
+      </w:pPr>
+    </w:p>
+    <w:p>
+      <w:pPr>
+        <w:pStyle w:val="Comment0"/>
+        <w:rPr>
+          <w:rFonts w:ascii="Arial" w:hAnsi="Arial"/>
+          <w:b/>
+          <w:i w:val="0"/>
+          <w:color w:val="auto"/>
+        </w:rPr>
+      </w:pPr>
+      <w:r>
+        <w:rPr>
+          <w:rFonts w:ascii="Arial" w:hAnsi="Arial"/>
+          <w:b/>
+          <w:i w:val="0"/>
+          <w:color w:val="auto"/>
+        </w:rPr>
+        <w:t>2.11.1 Move</w:t>
       </w:r>
     </w:p>
     <w:p>
@@ -5243,2045 +7322,7 @@
           <w:i w:val="0"/>
           <w:color w:val="auto"/>
         </w:rPr>
-        <w:t>The purpose of this function is to create the pawn’s ability to double move.</w:t>
-      </w:r>
-    </w:p>
-    <w:p>
-      <w:pPr>
-        <w:pStyle w:val="Comment0"/>
-        <w:ind w:left="1440"/>
-        <w:rPr>
-          <w:rFonts w:ascii="Arial" w:hAnsi="Arial"/>
-          <w:i w:val="0"/>
-          <w:color w:val="auto"/>
-        </w:rPr>
-      </w:pPr>
-    </w:p>
-    <w:p>
-      <w:pPr>
-        <w:pStyle w:val="Comment0"/>
-        <w:ind w:firstLine="720"/>
-        <w:rPr>
-          <w:rFonts w:ascii="Arial" w:hAnsi="Arial"/>
-          <w:i w:val="0"/>
-          <w:color w:val="auto"/>
-        </w:rPr>
-      </w:pPr>
-      <w:r>
-        <w:rPr>
-          <w:rFonts w:ascii="Arial" w:hAnsi="Arial"/>
-          <w:b/>
-          <w:i w:val="0"/>
-          <w:color w:val="auto"/>
-        </w:rPr>
-        <w:t xml:space="preserve">Inputs: </w:t>
-      </w:r>
-      <w:r>
-        <w:rPr>
-          <w:rFonts w:ascii="Arial" w:hAnsi="Arial"/>
-          <w:i w:val="0"/>
-          <w:color w:val="auto"/>
-        </w:rPr>
-        <w:t>Description of the parameters of the function.</w:t>
-      </w:r>
-    </w:p>
-    <w:p>
-      <w:pPr>
-        <w:pStyle w:val="Comment0"/>
-        <w:ind w:left="1440"/>
-        <w:rPr>
-          <w:rFonts w:ascii="Arial" w:hAnsi="Arial"/>
-          <w:i w:val="0"/>
-          <w:color w:val="auto"/>
-        </w:rPr>
-      </w:pPr>
-    </w:p>
-    <w:p>
-      <w:pPr>
-        <w:pStyle w:val="Comment0"/>
-        <w:ind w:firstLine="720"/>
-        <w:rPr>
-          <w:rFonts w:ascii="Arial" w:hAnsi="Arial"/>
-          <w:i w:val="0"/>
-          <w:color w:val="auto"/>
-        </w:rPr>
-      </w:pPr>
-      <w:r>
-        <w:rPr>
-          <w:rFonts w:ascii="Arial" w:hAnsi="Arial"/>
-          <w:b/>
-          <w:i w:val="0"/>
-          <w:color w:val="auto"/>
-        </w:rPr>
-        <w:t>Outputs:</w:t>
-      </w:r>
-      <w:r>
-        <w:rPr>
-          <w:rFonts w:ascii="Arial" w:hAnsi="Arial"/>
-          <w:i w:val="0"/>
-          <w:color w:val="auto"/>
-        </w:rPr>
-        <w:t xml:space="preserve"> Description of the return values of the function.</w:t>
-      </w:r>
-    </w:p>
-    <w:p>
-      <w:pPr>
-        <w:pStyle w:val="Comment0"/>
-        <w:ind w:left="1440"/>
-        <w:rPr>
-          <w:rFonts w:ascii="Arial" w:hAnsi="Arial"/>
-          <w:i w:val="0"/>
-          <w:color w:val="auto"/>
-        </w:rPr>
-      </w:pPr>
-    </w:p>
-    <w:p>
-      <w:pPr>
-        <w:pStyle w:val="Comment0"/>
-        <w:ind w:firstLine="720"/>
-        <w:rPr>
-          <w:rFonts w:ascii="Arial" w:hAnsi="Arial"/>
-          <w:i w:val="0"/>
-          <w:color w:val="auto"/>
-        </w:rPr>
-      </w:pPr>
-      <w:r>
-        <w:rPr>
-          <w:rFonts w:ascii="Arial" w:hAnsi="Arial"/>
-          <w:b/>
-          <w:i w:val="0"/>
-          <w:color w:val="auto"/>
-        </w:rPr>
-        <w:t xml:space="preserve">Calls: </w:t>
-      </w:r>
-      <w:r>
-        <w:rPr>
-          <w:rFonts w:ascii="Arial" w:hAnsi="Arial"/>
-          <w:i w:val="0"/>
-          <w:color w:val="auto"/>
-        </w:rPr>
-        <w:t>Functions called by this function.</w:t>
-      </w:r>
-    </w:p>
-    <w:p>
-      <w:pPr>
-        <w:pStyle w:val="Comment0"/>
-        <w:ind w:left="1440"/>
-        <w:rPr>
-          <w:rFonts w:ascii="Arial" w:hAnsi="Arial"/>
-          <w:i w:val="0"/>
-          <w:color w:val="auto"/>
-        </w:rPr>
-      </w:pPr>
-    </w:p>
-    <w:p>
-      <w:pPr>
-        <w:pStyle w:val="Comment0"/>
-        <w:ind w:firstLine="720"/>
-        <w:rPr>
-          <w:rFonts w:ascii="Arial" w:hAnsi="Arial"/>
-          <w:i w:val="0"/>
-          <w:color w:val="auto"/>
-        </w:rPr>
-      </w:pPr>
-      <w:r>
-        <w:rPr>
-          <w:rFonts w:ascii="Arial" w:hAnsi="Arial"/>
-          <w:b/>
-          <w:i w:val="0"/>
-          <w:color w:val="auto"/>
-        </w:rPr>
-        <w:t xml:space="preserve">Called: </w:t>
-      </w:r>
-      <w:r>
-        <w:rPr>
-          <w:rFonts w:ascii="Arial" w:hAnsi="Arial"/>
-          <w:i w:val="0"/>
-          <w:color w:val="auto"/>
-        </w:rPr>
-        <w:t>Functions this function calls.</w:t>
-      </w:r>
-    </w:p>
-    <w:p>
-      <w:pPr>
-        <w:pStyle w:val="Comment0"/>
-        <w:rPr>
-          <w:rFonts w:ascii="Arial" w:hAnsi="Arial"/>
-          <w:b/>
-          <w:i w:val="0"/>
-          <w:color w:val="auto"/>
-        </w:rPr>
-      </w:pPr>
-      <w:r>
-        <w:rPr>
-          <w:rFonts w:ascii="Arial" w:hAnsi="Arial"/>
-          <w:b/>
-          <w:i w:val="0"/>
-          <w:color w:val="auto"/>
-        </w:rPr>
-        <w:tab/>
-      </w:r>
-      <w:r>
-        <w:rPr>
-          <w:rFonts w:ascii="Arial" w:hAnsi="Arial"/>
-          <w:b/>
-          <w:i w:val="0"/>
-          <w:color w:val="auto"/>
-        </w:rPr>
-        <w:tab/>
-      </w:r>
-    </w:p>
-    <w:p>
-      <w:pPr>
-        <w:pStyle w:val="Comment0"/>
-        <w:rPr>
-          <w:rFonts w:ascii="Arial" w:hAnsi="Arial"/>
-          <w:b/>
-          <w:i w:val="0"/>
-          <w:color w:val="auto"/>
-        </w:rPr>
-      </w:pPr>
-      <w:r>
-        <w:rPr>
-          <w:rFonts w:ascii="Arial" w:hAnsi="Arial"/>
-          <w:b/>
-          <w:i w:val="0"/>
-          <w:color w:val="auto"/>
-        </w:rPr>
-        <w:tab/>
-        <w:t xml:space="preserve">Procedure: </w:t>
-      </w:r>
-    </w:p>
-    <w:p>
-      <w:pPr>
-        <w:pStyle w:val="Comment0"/>
-        <w:rPr>
-          <w:rFonts w:ascii="Arial" w:hAnsi="Arial"/>
-          <w:b/>
-          <w:i w:val="0"/>
-          <w:color w:val="auto"/>
-        </w:rPr>
-      </w:pPr>
-    </w:p>
-    <w:p>
-      <w:pPr>
-        <w:pStyle w:val="Comment0"/>
-        <w:rPr>
-          <w:rFonts w:ascii="Arial" w:hAnsi="Arial"/>
-          <w:b/>
-          <w:i w:val="0"/>
-          <w:color w:val="auto"/>
-        </w:rPr>
-      </w:pPr>
-    </w:p>
-    <w:p>
-      <w:pPr>
-        <w:pStyle w:val="Comment0"/>
-        <w:rPr>
-          <w:rFonts w:ascii="Arial" w:hAnsi="Arial"/>
-          <w:b/>
-          <w:i w:val="0"/>
-          <w:color w:val="auto"/>
-        </w:rPr>
-      </w:pPr>
-    </w:p>
-    <w:p>
-      <w:pPr>
-        <w:pStyle w:val="Comment0"/>
-        <w:rPr>
-          <w:rFonts w:ascii="Arial" w:hAnsi="Arial"/>
-          <w:b/>
-          <w:i w:val="0"/>
-          <w:color w:val="auto"/>
-        </w:rPr>
-      </w:pPr>
-    </w:p>
-    <w:p>
-      <w:pPr>
-        <w:pStyle w:val="Comment0"/>
-        <w:rPr>
-          <w:rFonts w:ascii="Arial" w:hAnsi="Arial"/>
-          <w:b/>
-          <w:i w:val="0"/>
-          <w:color w:val="auto"/>
-        </w:rPr>
-      </w:pPr>
-    </w:p>
-    <w:p>
-      <w:pPr>
-        <w:pStyle w:val="Comment0"/>
-        <w:rPr>
-          <w:rFonts w:ascii="Arial" w:hAnsi="Arial"/>
-          <w:b/>
-          <w:i w:val="0"/>
-          <w:color w:val="auto"/>
-        </w:rPr>
-      </w:pPr>
-      <w:r>
-        <w:rPr>
-          <w:rFonts w:ascii="Arial" w:hAnsi="Arial"/>
-          <w:b/>
-          <w:i w:val="0"/>
-          <w:color w:val="auto"/>
-        </w:rPr>
-        <w:lastRenderedPageBreak/>
-        <w:t>2.7 Knight Class</w:t>
-      </w:r>
-    </w:p>
-    <w:p>
-      <w:pPr>
-        <w:pStyle w:val="Comment0"/>
-        <w:rPr>
-          <w:rFonts w:ascii="Arial" w:hAnsi="Arial"/>
-          <w:i w:val="0"/>
-          <w:color w:val="auto"/>
-        </w:rPr>
-      </w:pPr>
-      <w:r>
-        <w:rPr>
-          <w:rFonts w:ascii="Arial" w:hAnsi="Arial"/>
-          <w:i w:val="0"/>
-          <w:color w:val="auto"/>
-        </w:rPr>
-        <w:t>This class provides the framework to give the knight movement across the board.</w:t>
-      </w:r>
-    </w:p>
-    <w:p>
-      <w:pPr>
-        <w:pStyle w:val="Comment0"/>
-        <w:rPr>
-          <w:rFonts w:ascii="Arial" w:hAnsi="Arial"/>
-          <w:i w:val="0"/>
-          <w:color w:val="auto"/>
-        </w:rPr>
-      </w:pPr>
-    </w:p>
-    <w:p>
-      <w:pPr>
-        <w:pStyle w:val="Comment0"/>
-        <w:rPr>
-          <w:rFonts w:ascii="Arial" w:hAnsi="Arial"/>
-          <w:i w:val="0"/>
-          <w:color w:val="auto"/>
-        </w:rPr>
-      </w:pPr>
-    </w:p>
-    <w:p>
-      <w:pPr>
-        <w:pStyle w:val="Comment0"/>
-        <w:rPr>
-          <w:rFonts w:ascii="Arial" w:hAnsi="Arial"/>
-          <w:b/>
-          <w:i w:val="0"/>
-          <w:color w:val="auto"/>
-        </w:rPr>
-      </w:pPr>
-      <w:r>
-        <w:rPr>
-          <w:rFonts w:ascii="Arial" w:hAnsi="Arial"/>
-          <w:b/>
-          <w:i w:val="0"/>
-          <w:color w:val="auto"/>
-        </w:rPr>
-        <w:t>2.7.1 Move</w:t>
-      </w:r>
-    </w:p>
-    <w:p>
-      <w:pPr>
-        <w:pStyle w:val="Comment0"/>
-        <w:ind w:left="720"/>
-        <w:rPr>
-          <w:rFonts w:ascii="Arial" w:hAnsi="Arial"/>
-          <w:i w:val="0"/>
-          <w:color w:val="auto"/>
-        </w:rPr>
-      </w:pPr>
-      <w:r>
-        <w:rPr>
-          <w:rFonts w:ascii="Arial" w:hAnsi="Arial"/>
-          <w:b/>
-          <w:i w:val="0"/>
-          <w:color w:val="auto"/>
-        </w:rPr>
-        <w:t xml:space="preserve">Purpose: </w:t>
-      </w:r>
-      <w:r>
-        <w:rPr>
-          <w:rFonts w:ascii="Arial" w:hAnsi="Arial"/>
-          <w:i w:val="0"/>
-          <w:color w:val="auto"/>
-        </w:rPr>
-        <w:t>The purpose of this function is to create the knight’s ability to move generally.</w:t>
-      </w:r>
-    </w:p>
-    <w:p>
-      <w:pPr>
-        <w:pStyle w:val="Comment0"/>
-        <w:ind w:left="1440"/>
-        <w:rPr>
-          <w:rFonts w:ascii="Arial" w:hAnsi="Arial"/>
-          <w:i w:val="0"/>
-          <w:color w:val="auto"/>
-        </w:rPr>
-      </w:pPr>
-    </w:p>
-    <w:p>
-      <w:pPr>
-        <w:pStyle w:val="Comment0"/>
-        <w:ind w:firstLine="720"/>
-        <w:rPr>
-          <w:rFonts w:ascii="Arial" w:hAnsi="Arial"/>
-          <w:i w:val="0"/>
-          <w:color w:val="auto"/>
-        </w:rPr>
-      </w:pPr>
-      <w:r>
-        <w:rPr>
-          <w:rFonts w:ascii="Arial" w:hAnsi="Arial"/>
-          <w:b/>
-          <w:i w:val="0"/>
-          <w:color w:val="auto"/>
-        </w:rPr>
-        <w:t xml:space="preserve">Inputs: </w:t>
-      </w:r>
-      <w:r>
-        <w:rPr>
-          <w:rFonts w:ascii="Arial" w:hAnsi="Arial"/>
-          <w:i w:val="0"/>
-          <w:color w:val="auto"/>
-        </w:rPr>
-        <w:t>Description of the parameters of the function.</w:t>
-      </w:r>
-    </w:p>
-    <w:p>
-      <w:pPr>
-        <w:pStyle w:val="Comment0"/>
-        <w:ind w:left="1440"/>
-        <w:rPr>
-          <w:rFonts w:ascii="Arial" w:hAnsi="Arial"/>
-          <w:i w:val="0"/>
-          <w:color w:val="auto"/>
-        </w:rPr>
-      </w:pPr>
-    </w:p>
-    <w:p>
-      <w:pPr>
-        <w:pStyle w:val="Comment0"/>
-        <w:ind w:firstLine="720"/>
-        <w:rPr>
-          <w:rFonts w:ascii="Arial" w:hAnsi="Arial"/>
-          <w:i w:val="0"/>
-          <w:color w:val="auto"/>
-        </w:rPr>
-      </w:pPr>
-      <w:r>
-        <w:rPr>
-          <w:rFonts w:ascii="Arial" w:hAnsi="Arial"/>
-          <w:b/>
-          <w:i w:val="0"/>
-          <w:color w:val="auto"/>
-        </w:rPr>
-        <w:t>Outputs:</w:t>
-      </w:r>
-      <w:r>
-        <w:rPr>
-          <w:rFonts w:ascii="Arial" w:hAnsi="Arial"/>
-          <w:i w:val="0"/>
-          <w:color w:val="auto"/>
-        </w:rPr>
-        <w:t xml:space="preserve"> Description of the return values of the function.</w:t>
-      </w:r>
-    </w:p>
-    <w:p>
-      <w:pPr>
-        <w:pStyle w:val="Comment0"/>
-        <w:ind w:left="1440"/>
-        <w:rPr>
-          <w:rFonts w:ascii="Arial" w:hAnsi="Arial"/>
-          <w:i w:val="0"/>
-          <w:color w:val="auto"/>
-        </w:rPr>
-      </w:pPr>
-    </w:p>
-    <w:p>
-      <w:pPr>
-        <w:pStyle w:val="Comment0"/>
-        <w:ind w:firstLine="720"/>
-        <w:rPr>
-          <w:rFonts w:ascii="Arial" w:hAnsi="Arial"/>
-          <w:i w:val="0"/>
-          <w:color w:val="auto"/>
-        </w:rPr>
-      </w:pPr>
-      <w:r>
-        <w:rPr>
-          <w:rFonts w:ascii="Arial" w:hAnsi="Arial"/>
-          <w:b/>
-          <w:i w:val="0"/>
-          <w:color w:val="auto"/>
-        </w:rPr>
-        <w:t xml:space="preserve">Calls: </w:t>
-      </w:r>
-      <w:r>
-        <w:rPr>
-          <w:rFonts w:ascii="Arial" w:hAnsi="Arial"/>
-          <w:i w:val="0"/>
-          <w:color w:val="auto"/>
-        </w:rPr>
-        <w:t>Functions called by this function.</w:t>
-      </w:r>
-    </w:p>
-    <w:p>
-      <w:pPr>
-        <w:pStyle w:val="Comment0"/>
-        <w:ind w:left="1440"/>
-        <w:rPr>
-          <w:rFonts w:ascii="Arial" w:hAnsi="Arial"/>
-          <w:i w:val="0"/>
-          <w:color w:val="auto"/>
-        </w:rPr>
-      </w:pPr>
-    </w:p>
-    <w:p>
-      <w:pPr>
-        <w:pStyle w:val="Comment0"/>
-        <w:ind w:firstLine="720"/>
-        <w:rPr>
-          <w:rFonts w:ascii="Arial" w:hAnsi="Arial"/>
-          <w:i w:val="0"/>
-          <w:color w:val="auto"/>
-        </w:rPr>
-      </w:pPr>
-      <w:r>
-        <w:rPr>
-          <w:rFonts w:ascii="Arial" w:hAnsi="Arial"/>
-          <w:b/>
-          <w:i w:val="0"/>
-          <w:color w:val="auto"/>
-        </w:rPr>
-        <w:t xml:space="preserve">Called: </w:t>
-      </w:r>
-      <w:r>
-        <w:rPr>
-          <w:rFonts w:ascii="Arial" w:hAnsi="Arial"/>
-          <w:i w:val="0"/>
-          <w:color w:val="auto"/>
-        </w:rPr>
-        <w:t>Functions this function calls.</w:t>
-      </w:r>
-    </w:p>
-    <w:p>
-      <w:pPr>
-        <w:pStyle w:val="Comment0"/>
-        <w:rPr>
-          <w:rFonts w:ascii="Arial" w:hAnsi="Arial"/>
-          <w:b/>
-          <w:i w:val="0"/>
-          <w:color w:val="auto"/>
-        </w:rPr>
-      </w:pPr>
-      <w:r>
-        <w:rPr>
-          <w:rFonts w:ascii="Arial" w:hAnsi="Arial"/>
-          <w:b/>
-          <w:i w:val="0"/>
-          <w:color w:val="auto"/>
-        </w:rPr>
-        <w:tab/>
-      </w:r>
-      <w:r>
-        <w:rPr>
-          <w:rFonts w:ascii="Arial" w:hAnsi="Arial"/>
-          <w:b/>
-          <w:i w:val="0"/>
-          <w:color w:val="auto"/>
-        </w:rPr>
-        <w:tab/>
-      </w:r>
-    </w:p>
-    <w:p>
-      <w:pPr>
-        <w:pStyle w:val="Comment0"/>
-        <w:rPr>
-          <w:rFonts w:ascii="Arial" w:hAnsi="Arial"/>
-          <w:b/>
-          <w:i w:val="0"/>
-          <w:color w:val="auto"/>
-        </w:rPr>
-      </w:pPr>
-      <w:r>
-        <w:rPr>
-          <w:rFonts w:ascii="Arial" w:hAnsi="Arial"/>
-          <w:b/>
-          <w:i w:val="0"/>
-          <w:color w:val="auto"/>
-        </w:rPr>
-        <w:tab/>
-        <w:t xml:space="preserve">Procedure: </w:t>
-      </w:r>
-    </w:p>
-    <w:p>
-      <w:pPr>
-        <w:pStyle w:val="Comment0"/>
-        <w:rPr>
-          <w:rFonts w:ascii="Arial" w:hAnsi="Arial"/>
-          <w:b/>
-          <w:i w:val="0"/>
-          <w:color w:val="auto"/>
-        </w:rPr>
-      </w:pPr>
-    </w:p>
-    <w:p>
-      <w:pPr>
-        <w:pStyle w:val="Comment0"/>
-        <w:rPr>
-          <w:rFonts w:ascii="Arial" w:hAnsi="Arial"/>
-          <w:b/>
-          <w:i w:val="0"/>
-          <w:color w:val="auto"/>
-        </w:rPr>
-      </w:pPr>
-      <w:r>
-        <w:rPr>
-          <w:rFonts w:ascii="Arial" w:hAnsi="Arial"/>
-          <w:b/>
-          <w:i w:val="0"/>
-          <w:color w:val="auto"/>
-        </w:rPr>
-        <w:t>2.8 Queen Class</w:t>
-      </w:r>
-    </w:p>
-    <w:p>
-      <w:pPr>
-        <w:pStyle w:val="Comment0"/>
-        <w:rPr>
-          <w:rFonts w:ascii="Arial" w:hAnsi="Arial"/>
-          <w:i w:val="0"/>
-          <w:color w:val="auto"/>
-        </w:rPr>
-      </w:pPr>
-      <w:r>
-        <w:rPr>
-          <w:rFonts w:ascii="Arial" w:hAnsi="Arial"/>
-          <w:i w:val="0"/>
-          <w:color w:val="auto"/>
-        </w:rPr>
-        <w:t>This class provides the framework to give the queen movement across the board.</w:t>
-      </w:r>
-    </w:p>
-    <w:p>
-      <w:pPr>
-        <w:pStyle w:val="Comment0"/>
-        <w:rPr>
-          <w:rFonts w:ascii="Arial" w:hAnsi="Arial"/>
-          <w:i w:val="0"/>
-          <w:color w:val="auto"/>
-        </w:rPr>
-      </w:pPr>
-    </w:p>
-    <w:p>
-      <w:pPr>
-        <w:pStyle w:val="Comment0"/>
-        <w:rPr>
-          <w:rFonts w:ascii="Arial" w:hAnsi="Arial"/>
-          <w:b/>
-          <w:i w:val="0"/>
-          <w:color w:val="auto"/>
-        </w:rPr>
-      </w:pPr>
-      <w:r>
-        <w:rPr>
-          <w:rFonts w:ascii="Arial" w:hAnsi="Arial"/>
-          <w:b/>
-          <w:i w:val="0"/>
-          <w:color w:val="auto"/>
-        </w:rPr>
-        <w:t>2.8.1 Move</w:t>
-      </w:r>
-    </w:p>
-    <w:p>
-      <w:pPr>
-        <w:pStyle w:val="Comment0"/>
-        <w:ind w:left="720"/>
-        <w:rPr>
-          <w:rFonts w:ascii="Arial" w:hAnsi="Arial"/>
-          <w:i w:val="0"/>
-          <w:color w:val="auto"/>
-        </w:rPr>
-      </w:pPr>
-      <w:r>
-        <w:rPr>
-          <w:rFonts w:ascii="Arial" w:hAnsi="Arial"/>
-          <w:b/>
-          <w:i w:val="0"/>
-          <w:color w:val="auto"/>
-        </w:rPr>
-        <w:t xml:space="preserve">Purpose: </w:t>
-      </w:r>
-      <w:r>
-        <w:rPr>
-          <w:rFonts w:ascii="Arial" w:hAnsi="Arial"/>
-          <w:i w:val="0"/>
-          <w:color w:val="auto"/>
-        </w:rPr>
-        <w:t>The purpose of this function is to create the queen’s ability to move generally.</w:t>
-      </w:r>
-    </w:p>
-    <w:p>
-      <w:pPr>
-        <w:pStyle w:val="Comment0"/>
-        <w:ind w:left="1440"/>
-        <w:rPr>
-          <w:rFonts w:ascii="Arial" w:hAnsi="Arial"/>
-          <w:i w:val="0"/>
-          <w:color w:val="auto"/>
-        </w:rPr>
-      </w:pPr>
-    </w:p>
-    <w:p>
-      <w:pPr>
-        <w:pStyle w:val="Comment0"/>
-        <w:ind w:firstLine="720"/>
-        <w:rPr>
-          <w:rFonts w:ascii="Arial" w:hAnsi="Arial"/>
-          <w:i w:val="0"/>
-          <w:color w:val="auto"/>
-        </w:rPr>
-      </w:pPr>
-      <w:r>
-        <w:rPr>
-          <w:rFonts w:ascii="Arial" w:hAnsi="Arial"/>
-          <w:b/>
-          <w:i w:val="0"/>
-          <w:color w:val="auto"/>
-        </w:rPr>
-        <w:t xml:space="preserve">Inputs: </w:t>
-      </w:r>
-      <w:r>
-        <w:rPr>
-          <w:rFonts w:ascii="Arial" w:hAnsi="Arial"/>
-          <w:i w:val="0"/>
-          <w:color w:val="auto"/>
-        </w:rPr>
-        <w:t>Description of the parameters of the function.</w:t>
-      </w:r>
-    </w:p>
-    <w:p>
-      <w:pPr>
-        <w:pStyle w:val="Comment0"/>
-        <w:ind w:left="1440"/>
-        <w:rPr>
-          <w:rFonts w:ascii="Arial" w:hAnsi="Arial"/>
-          <w:i w:val="0"/>
-          <w:color w:val="auto"/>
-        </w:rPr>
-      </w:pPr>
-    </w:p>
-    <w:p>
-      <w:pPr>
-        <w:pStyle w:val="Comment0"/>
-        <w:ind w:firstLine="720"/>
-        <w:rPr>
-          <w:rFonts w:ascii="Arial" w:hAnsi="Arial"/>
-          <w:i w:val="0"/>
-          <w:color w:val="auto"/>
-        </w:rPr>
-      </w:pPr>
-      <w:r>
-        <w:rPr>
-          <w:rFonts w:ascii="Arial" w:hAnsi="Arial"/>
-          <w:b/>
-          <w:i w:val="0"/>
-          <w:color w:val="auto"/>
-        </w:rPr>
-        <w:t>Outputs:</w:t>
-      </w:r>
-      <w:r>
-        <w:rPr>
-          <w:rFonts w:ascii="Arial" w:hAnsi="Arial"/>
-          <w:i w:val="0"/>
-          <w:color w:val="auto"/>
-        </w:rPr>
-        <w:t xml:space="preserve"> Description of the return values of the function.</w:t>
-      </w:r>
-    </w:p>
-    <w:p>
-      <w:pPr>
-        <w:pStyle w:val="Comment0"/>
-        <w:ind w:left="1440"/>
-        <w:rPr>
-          <w:rFonts w:ascii="Arial" w:hAnsi="Arial"/>
-          <w:i w:val="0"/>
-          <w:color w:val="auto"/>
-        </w:rPr>
-      </w:pPr>
-    </w:p>
-    <w:p>
-      <w:pPr>
-        <w:pStyle w:val="Comment0"/>
-        <w:ind w:firstLine="720"/>
-        <w:rPr>
-          <w:rFonts w:ascii="Arial" w:hAnsi="Arial"/>
-          <w:i w:val="0"/>
-          <w:color w:val="auto"/>
-        </w:rPr>
-      </w:pPr>
-      <w:r>
-        <w:rPr>
-          <w:rFonts w:ascii="Arial" w:hAnsi="Arial"/>
-          <w:b/>
-          <w:i w:val="0"/>
-          <w:color w:val="auto"/>
-        </w:rPr>
-        <w:t xml:space="preserve">Calls: </w:t>
-      </w:r>
-      <w:r>
-        <w:rPr>
-          <w:rFonts w:ascii="Arial" w:hAnsi="Arial"/>
-          <w:i w:val="0"/>
-          <w:color w:val="auto"/>
-        </w:rPr>
-        <w:t>Functions called by this function.</w:t>
-      </w:r>
-    </w:p>
-    <w:p>
-      <w:pPr>
-        <w:pStyle w:val="Comment0"/>
-        <w:ind w:left="1440"/>
-        <w:rPr>
-          <w:rFonts w:ascii="Arial" w:hAnsi="Arial"/>
-          <w:i w:val="0"/>
-          <w:color w:val="auto"/>
-        </w:rPr>
-      </w:pPr>
-    </w:p>
-    <w:p>
-      <w:pPr>
-        <w:pStyle w:val="Comment0"/>
-        <w:ind w:firstLine="720"/>
-        <w:rPr>
-          <w:rFonts w:ascii="Arial" w:hAnsi="Arial"/>
-          <w:i w:val="0"/>
-          <w:color w:val="auto"/>
-        </w:rPr>
-      </w:pPr>
-      <w:r>
-        <w:rPr>
-          <w:rFonts w:ascii="Arial" w:hAnsi="Arial"/>
-          <w:b/>
-          <w:i w:val="0"/>
-          <w:color w:val="auto"/>
-        </w:rPr>
-        <w:t xml:space="preserve">Called: </w:t>
-      </w:r>
-      <w:r>
-        <w:rPr>
-          <w:rFonts w:ascii="Arial" w:hAnsi="Arial"/>
-          <w:i w:val="0"/>
-          <w:color w:val="auto"/>
-        </w:rPr>
-        <w:t>Functions this function calls.</w:t>
-      </w:r>
-    </w:p>
-    <w:p>
-      <w:pPr>
-        <w:pStyle w:val="Comment0"/>
-        <w:rPr>
-          <w:rFonts w:ascii="Arial" w:hAnsi="Arial"/>
-          <w:b/>
-          <w:i w:val="0"/>
-          <w:color w:val="auto"/>
-        </w:rPr>
-      </w:pPr>
-      <w:r>
-        <w:rPr>
-          <w:rFonts w:ascii="Arial" w:hAnsi="Arial"/>
-          <w:b/>
-          <w:i w:val="0"/>
-          <w:color w:val="auto"/>
-        </w:rPr>
-        <w:tab/>
-      </w:r>
-      <w:r>
-        <w:rPr>
-          <w:rFonts w:ascii="Arial" w:hAnsi="Arial"/>
-          <w:b/>
-          <w:i w:val="0"/>
-          <w:color w:val="auto"/>
-        </w:rPr>
-        <w:tab/>
-      </w:r>
-    </w:p>
-    <w:p>
-      <w:pPr>
-        <w:pStyle w:val="Comment0"/>
-        <w:rPr>
-          <w:rFonts w:ascii="Arial" w:hAnsi="Arial"/>
-          <w:b/>
-          <w:i w:val="0"/>
-          <w:color w:val="auto"/>
-        </w:rPr>
-      </w:pPr>
-      <w:r>
-        <w:rPr>
-          <w:rFonts w:ascii="Arial" w:hAnsi="Arial"/>
-          <w:b/>
-          <w:i w:val="0"/>
-          <w:color w:val="auto"/>
-        </w:rPr>
-        <w:tab/>
-        <w:t xml:space="preserve">Procedure: </w:t>
-      </w:r>
-    </w:p>
-    <w:p>
-      <w:pPr>
-        <w:pStyle w:val="Comment0"/>
-        <w:rPr>
-          <w:rFonts w:ascii="Arial" w:hAnsi="Arial"/>
-          <w:b/>
-          <w:i w:val="0"/>
-          <w:color w:val="auto"/>
-        </w:rPr>
-      </w:pPr>
-    </w:p>
-    <w:p>
-      <w:pPr>
-        <w:pStyle w:val="Comment0"/>
-        <w:rPr>
-          <w:rFonts w:ascii="Arial" w:hAnsi="Arial"/>
-          <w:b/>
-          <w:i w:val="0"/>
-          <w:color w:val="auto"/>
-        </w:rPr>
-      </w:pPr>
-      <w:r>
-        <w:rPr>
-          <w:rFonts w:ascii="Arial" w:hAnsi="Arial"/>
-          <w:b/>
-          <w:i w:val="0"/>
-          <w:color w:val="auto"/>
-        </w:rPr>
-        <w:t>2.9 King Class</w:t>
-      </w:r>
-    </w:p>
-    <w:p>
-      <w:pPr>
-        <w:pStyle w:val="Comment0"/>
-        <w:rPr>
-          <w:rFonts w:ascii="Arial" w:hAnsi="Arial"/>
-          <w:i w:val="0"/>
-          <w:color w:val="auto"/>
-        </w:rPr>
-      </w:pPr>
-      <w:r>
-        <w:rPr>
-          <w:rFonts w:ascii="Arial" w:hAnsi="Arial"/>
-          <w:i w:val="0"/>
-          <w:color w:val="auto"/>
-        </w:rPr>
-        <w:lastRenderedPageBreak/>
-        <w:t>This class provides the framework to give the king movement across the board.</w:t>
-      </w:r>
-    </w:p>
-    <w:p>
-      <w:pPr>
-        <w:pStyle w:val="Comment0"/>
-        <w:rPr>
-          <w:rFonts w:ascii="Arial" w:hAnsi="Arial"/>
-          <w:i w:val="0"/>
-          <w:color w:val="auto"/>
-        </w:rPr>
-      </w:pPr>
-    </w:p>
-    <w:p>
-      <w:pPr>
-        <w:pStyle w:val="Comment0"/>
-        <w:rPr>
-          <w:rFonts w:ascii="Arial" w:hAnsi="Arial"/>
-          <w:b/>
-          <w:i w:val="0"/>
-          <w:color w:val="auto"/>
-        </w:rPr>
-      </w:pPr>
-      <w:r>
-        <w:rPr>
-          <w:rFonts w:ascii="Arial" w:hAnsi="Arial"/>
-          <w:b/>
-          <w:i w:val="0"/>
-          <w:color w:val="auto"/>
-        </w:rPr>
-        <w:t>2.9.1 Move</w:t>
-      </w:r>
-    </w:p>
-    <w:p>
-      <w:pPr>
-        <w:pStyle w:val="Comment0"/>
-        <w:ind w:left="720"/>
-        <w:rPr>
-          <w:rFonts w:ascii="Arial" w:hAnsi="Arial"/>
-          <w:i w:val="0"/>
-          <w:color w:val="auto"/>
-        </w:rPr>
-      </w:pPr>
-      <w:r>
-        <w:rPr>
-          <w:rFonts w:ascii="Arial" w:hAnsi="Arial"/>
-          <w:b/>
-          <w:i w:val="0"/>
-          <w:color w:val="auto"/>
-        </w:rPr>
-        <w:t xml:space="preserve">Purpose: </w:t>
-      </w:r>
-      <w:r>
-        <w:rPr>
-          <w:rFonts w:ascii="Arial" w:hAnsi="Arial"/>
-          <w:i w:val="0"/>
-          <w:color w:val="auto"/>
-        </w:rPr>
-        <w:t>The purpose of this function is to create the king’s ability to move generally.</w:t>
-      </w:r>
-    </w:p>
-    <w:p>
-      <w:pPr>
-        <w:pStyle w:val="Comment0"/>
-        <w:ind w:left="1440"/>
-        <w:rPr>
-          <w:rFonts w:ascii="Arial" w:hAnsi="Arial"/>
-          <w:i w:val="0"/>
-          <w:color w:val="auto"/>
-        </w:rPr>
-      </w:pPr>
-    </w:p>
-    <w:p>
-      <w:pPr>
-        <w:pStyle w:val="Comment0"/>
-        <w:ind w:firstLine="720"/>
-        <w:rPr>
-          <w:rFonts w:ascii="Arial" w:hAnsi="Arial"/>
-          <w:i w:val="0"/>
-          <w:color w:val="auto"/>
-        </w:rPr>
-      </w:pPr>
-      <w:r>
-        <w:rPr>
-          <w:rFonts w:ascii="Arial" w:hAnsi="Arial"/>
-          <w:b/>
-          <w:i w:val="0"/>
-          <w:color w:val="auto"/>
-        </w:rPr>
-        <w:t xml:space="preserve">Inputs: </w:t>
-      </w:r>
-      <w:r>
-        <w:rPr>
-          <w:rFonts w:ascii="Arial" w:hAnsi="Arial"/>
-          <w:i w:val="0"/>
-          <w:color w:val="auto"/>
-        </w:rPr>
-        <w:t>Description of the parameters of the function.</w:t>
-      </w:r>
-    </w:p>
-    <w:p>
-      <w:pPr>
-        <w:pStyle w:val="Comment0"/>
-        <w:ind w:left="1440"/>
-        <w:rPr>
-          <w:rFonts w:ascii="Arial" w:hAnsi="Arial"/>
-          <w:i w:val="0"/>
-          <w:color w:val="auto"/>
-        </w:rPr>
-      </w:pPr>
-    </w:p>
-    <w:p>
-      <w:pPr>
-        <w:pStyle w:val="Comment0"/>
-        <w:ind w:firstLine="720"/>
-        <w:rPr>
-          <w:rFonts w:ascii="Arial" w:hAnsi="Arial"/>
-          <w:i w:val="0"/>
-          <w:color w:val="auto"/>
-        </w:rPr>
-      </w:pPr>
-      <w:r>
-        <w:rPr>
-          <w:rFonts w:ascii="Arial" w:hAnsi="Arial"/>
-          <w:b/>
-          <w:i w:val="0"/>
-          <w:color w:val="auto"/>
-        </w:rPr>
-        <w:t>Outputs:</w:t>
-      </w:r>
-      <w:r>
-        <w:rPr>
-          <w:rFonts w:ascii="Arial" w:hAnsi="Arial"/>
-          <w:i w:val="0"/>
-          <w:color w:val="auto"/>
-        </w:rPr>
-        <w:t xml:space="preserve"> Description of the return values of the function.</w:t>
-      </w:r>
-    </w:p>
-    <w:p>
-      <w:pPr>
-        <w:pStyle w:val="Comment0"/>
-        <w:ind w:left="1440"/>
-        <w:rPr>
-          <w:rFonts w:ascii="Arial" w:hAnsi="Arial"/>
-          <w:i w:val="0"/>
-          <w:color w:val="auto"/>
-        </w:rPr>
-      </w:pPr>
-    </w:p>
-    <w:p>
-      <w:pPr>
-        <w:pStyle w:val="Comment0"/>
-        <w:ind w:firstLine="720"/>
-        <w:rPr>
-          <w:rFonts w:ascii="Arial" w:hAnsi="Arial"/>
-          <w:i w:val="0"/>
-          <w:color w:val="auto"/>
-        </w:rPr>
-      </w:pPr>
-      <w:r>
-        <w:rPr>
-          <w:rFonts w:ascii="Arial" w:hAnsi="Arial"/>
-          <w:b/>
-          <w:i w:val="0"/>
-          <w:color w:val="auto"/>
-        </w:rPr>
-        <w:t xml:space="preserve">Calls: </w:t>
-      </w:r>
-      <w:r>
-        <w:rPr>
-          <w:rFonts w:ascii="Arial" w:hAnsi="Arial"/>
-          <w:i w:val="0"/>
-          <w:color w:val="auto"/>
-        </w:rPr>
-        <w:t>Functions called by this function.</w:t>
-      </w:r>
-    </w:p>
-    <w:p>
-      <w:pPr>
-        <w:pStyle w:val="Comment0"/>
-        <w:ind w:left="1440"/>
-        <w:rPr>
-          <w:rFonts w:ascii="Arial" w:hAnsi="Arial"/>
-          <w:i w:val="0"/>
-          <w:color w:val="auto"/>
-        </w:rPr>
-      </w:pPr>
-    </w:p>
-    <w:p>
-      <w:pPr>
-        <w:pStyle w:val="Comment0"/>
-        <w:ind w:firstLine="720"/>
-        <w:rPr>
-          <w:rFonts w:ascii="Arial" w:hAnsi="Arial"/>
-          <w:i w:val="0"/>
-          <w:color w:val="auto"/>
-        </w:rPr>
-      </w:pPr>
-      <w:r>
-        <w:rPr>
-          <w:rFonts w:ascii="Arial" w:hAnsi="Arial"/>
-          <w:b/>
-          <w:i w:val="0"/>
-          <w:color w:val="auto"/>
-        </w:rPr>
-        <w:t xml:space="preserve">Called: </w:t>
-      </w:r>
-      <w:r>
-        <w:rPr>
-          <w:rFonts w:ascii="Arial" w:hAnsi="Arial"/>
-          <w:i w:val="0"/>
-          <w:color w:val="auto"/>
-        </w:rPr>
-        <w:t>Functions this function calls.</w:t>
-      </w:r>
-    </w:p>
-    <w:p>
-      <w:pPr>
-        <w:pStyle w:val="Comment0"/>
-        <w:rPr>
-          <w:rFonts w:ascii="Arial" w:hAnsi="Arial"/>
-          <w:b/>
-          <w:i w:val="0"/>
-          <w:color w:val="auto"/>
-        </w:rPr>
-      </w:pPr>
-      <w:r>
-        <w:rPr>
-          <w:rFonts w:ascii="Arial" w:hAnsi="Arial"/>
-          <w:b/>
-          <w:i w:val="0"/>
-          <w:color w:val="auto"/>
-        </w:rPr>
-        <w:tab/>
-      </w:r>
-      <w:r>
-        <w:rPr>
-          <w:rFonts w:ascii="Arial" w:hAnsi="Arial"/>
-          <w:b/>
-          <w:i w:val="0"/>
-          <w:color w:val="auto"/>
-        </w:rPr>
-        <w:tab/>
-      </w:r>
-    </w:p>
-    <w:p>
-      <w:pPr>
-        <w:pStyle w:val="Comment0"/>
-        <w:rPr>
-          <w:rFonts w:ascii="Arial" w:hAnsi="Arial"/>
-          <w:b/>
-          <w:i w:val="0"/>
-          <w:color w:val="auto"/>
-        </w:rPr>
-      </w:pPr>
-      <w:r>
-        <w:rPr>
-          <w:rFonts w:ascii="Arial" w:hAnsi="Arial"/>
-          <w:b/>
-          <w:i w:val="0"/>
-          <w:color w:val="auto"/>
-        </w:rPr>
-        <w:tab/>
-        <w:t xml:space="preserve">Procedure: </w:t>
-      </w:r>
-    </w:p>
-    <w:p>
-      <w:pPr>
-        <w:pStyle w:val="Comment0"/>
-        <w:rPr>
-          <w:rFonts w:ascii="Arial" w:hAnsi="Arial"/>
-          <w:b/>
-          <w:i w:val="0"/>
-          <w:color w:val="auto"/>
-        </w:rPr>
-      </w:pPr>
-      <w:r>
-        <w:rPr>
-          <w:rFonts w:ascii="Arial" w:hAnsi="Arial"/>
-          <w:b/>
-          <w:i w:val="0"/>
-          <w:color w:val="auto"/>
-        </w:rPr>
-        <w:t>2.9.2 Castle</w:t>
-      </w:r>
-    </w:p>
-    <w:p>
-      <w:pPr>
-        <w:pStyle w:val="Comment0"/>
-        <w:ind w:left="720"/>
-        <w:rPr>
-          <w:rFonts w:ascii="Arial" w:hAnsi="Arial"/>
-          <w:i w:val="0"/>
-          <w:color w:val="auto"/>
-        </w:rPr>
-      </w:pPr>
-      <w:r>
-        <w:rPr>
-          <w:rFonts w:ascii="Arial" w:hAnsi="Arial"/>
-          <w:b/>
-          <w:i w:val="0"/>
-          <w:color w:val="auto"/>
-        </w:rPr>
-        <w:t xml:space="preserve">Purpose: </w:t>
-      </w:r>
-      <w:r>
-        <w:rPr>
-          <w:rFonts w:ascii="Arial" w:hAnsi="Arial"/>
-          <w:i w:val="0"/>
-          <w:color w:val="auto"/>
-        </w:rPr>
-        <w:t>The purpose of this function is to create the king’s special ability to castle.</w:t>
-      </w:r>
-    </w:p>
-    <w:p>
-      <w:pPr>
-        <w:pStyle w:val="Comment0"/>
-        <w:ind w:left="1440"/>
-        <w:rPr>
-          <w:rFonts w:ascii="Arial" w:hAnsi="Arial"/>
-          <w:i w:val="0"/>
-          <w:color w:val="auto"/>
-        </w:rPr>
-      </w:pPr>
-    </w:p>
-    <w:p>
-      <w:pPr>
-        <w:pStyle w:val="Comment0"/>
-        <w:ind w:firstLine="720"/>
-        <w:rPr>
-          <w:rFonts w:ascii="Arial" w:hAnsi="Arial"/>
-          <w:i w:val="0"/>
-          <w:color w:val="auto"/>
-        </w:rPr>
-      </w:pPr>
-      <w:r>
-        <w:rPr>
-          <w:rFonts w:ascii="Arial" w:hAnsi="Arial"/>
-          <w:b/>
-          <w:i w:val="0"/>
-          <w:color w:val="auto"/>
-        </w:rPr>
-        <w:t xml:space="preserve">Inputs: </w:t>
-      </w:r>
-      <w:r>
-        <w:rPr>
-          <w:rFonts w:ascii="Arial" w:hAnsi="Arial"/>
-          <w:i w:val="0"/>
-          <w:color w:val="auto"/>
-        </w:rPr>
-        <w:t>Description of the parameters of the function.</w:t>
-      </w:r>
-    </w:p>
-    <w:p>
-      <w:pPr>
-        <w:pStyle w:val="Comment0"/>
-        <w:ind w:left="1440"/>
-        <w:rPr>
-          <w:rFonts w:ascii="Arial" w:hAnsi="Arial"/>
-          <w:i w:val="0"/>
-          <w:color w:val="auto"/>
-        </w:rPr>
-      </w:pPr>
-    </w:p>
-    <w:p>
-      <w:pPr>
-        <w:pStyle w:val="Comment0"/>
-        <w:ind w:firstLine="720"/>
-        <w:rPr>
-          <w:rFonts w:ascii="Arial" w:hAnsi="Arial"/>
-          <w:i w:val="0"/>
-          <w:color w:val="auto"/>
-        </w:rPr>
-      </w:pPr>
-      <w:r>
-        <w:rPr>
-          <w:rFonts w:ascii="Arial" w:hAnsi="Arial"/>
-          <w:b/>
-          <w:i w:val="0"/>
-          <w:color w:val="auto"/>
-        </w:rPr>
-        <w:t>Outputs:</w:t>
-      </w:r>
-      <w:r>
-        <w:rPr>
-          <w:rFonts w:ascii="Arial" w:hAnsi="Arial"/>
-          <w:i w:val="0"/>
-          <w:color w:val="auto"/>
-        </w:rPr>
-        <w:t xml:space="preserve"> Description of the return values of the function.</w:t>
-      </w:r>
-    </w:p>
-    <w:p>
-      <w:pPr>
-        <w:pStyle w:val="Comment0"/>
-        <w:ind w:left="1440"/>
-        <w:rPr>
-          <w:rFonts w:ascii="Arial" w:hAnsi="Arial"/>
-          <w:i w:val="0"/>
-          <w:color w:val="auto"/>
-        </w:rPr>
-      </w:pPr>
-    </w:p>
-    <w:p>
-      <w:pPr>
-        <w:pStyle w:val="Comment0"/>
-        <w:ind w:firstLine="720"/>
-        <w:rPr>
-          <w:rFonts w:ascii="Arial" w:hAnsi="Arial"/>
-          <w:i w:val="0"/>
-          <w:color w:val="auto"/>
-        </w:rPr>
-      </w:pPr>
-      <w:r>
-        <w:rPr>
-          <w:rFonts w:ascii="Arial" w:hAnsi="Arial"/>
-          <w:b/>
-          <w:i w:val="0"/>
-          <w:color w:val="auto"/>
-        </w:rPr>
-        <w:t xml:space="preserve">Calls: </w:t>
-      </w:r>
-      <w:r>
-        <w:rPr>
-          <w:rFonts w:ascii="Arial" w:hAnsi="Arial"/>
-          <w:i w:val="0"/>
-          <w:color w:val="auto"/>
-        </w:rPr>
-        <w:t>Functions called by this function.</w:t>
-      </w:r>
-    </w:p>
-    <w:p>
-      <w:pPr>
-        <w:pStyle w:val="Comment0"/>
-        <w:ind w:left="1440"/>
-        <w:rPr>
-          <w:rFonts w:ascii="Arial" w:hAnsi="Arial"/>
-          <w:i w:val="0"/>
-          <w:color w:val="auto"/>
-        </w:rPr>
-      </w:pPr>
-    </w:p>
-    <w:p>
-      <w:pPr>
-        <w:pStyle w:val="Comment0"/>
-        <w:ind w:firstLine="720"/>
-        <w:rPr>
-          <w:rFonts w:ascii="Arial" w:hAnsi="Arial"/>
-          <w:i w:val="0"/>
-          <w:color w:val="auto"/>
-        </w:rPr>
-      </w:pPr>
-      <w:r>
-        <w:rPr>
-          <w:rFonts w:ascii="Arial" w:hAnsi="Arial"/>
-          <w:b/>
-          <w:i w:val="0"/>
-          <w:color w:val="auto"/>
-        </w:rPr>
-        <w:t xml:space="preserve">Called: </w:t>
-      </w:r>
-      <w:r>
-        <w:rPr>
-          <w:rFonts w:ascii="Arial" w:hAnsi="Arial"/>
-          <w:i w:val="0"/>
-          <w:color w:val="auto"/>
-        </w:rPr>
-        <w:t>Functions this function calls.</w:t>
-      </w:r>
-    </w:p>
-    <w:p>
-      <w:pPr>
-        <w:pStyle w:val="Comment0"/>
-        <w:rPr>
-          <w:rFonts w:ascii="Arial" w:hAnsi="Arial"/>
-          <w:b/>
-          <w:i w:val="0"/>
-          <w:color w:val="auto"/>
-        </w:rPr>
-      </w:pPr>
-      <w:r>
-        <w:rPr>
-          <w:rFonts w:ascii="Arial" w:hAnsi="Arial"/>
-          <w:b/>
-          <w:i w:val="0"/>
-          <w:color w:val="auto"/>
-        </w:rPr>
-        <w:tab/>
-      </w:r>
-      <w:r>
-        <w:rPr>
-          <w:rFonts w:ascii="Arial" w:hAnsi="Arial"/>
-          <w:b/>
-          <w:i w:val="0"/>
-          <w:color w:val="auto"/>
-        </w:rPr>
-        <w:tab/>
-      </w:r>
-    </w:p>
-    <w:p>
-      <w:pPr>
-        <w:pStyle w:val="Comment0"/>
-        <w:rPr>
-          <w:rFonts w:ascii="Arial" w:hAnsi="Arial"/>
-          <w:b/>
-          <w:i w:val="0"/>
-          <w:color w:val="auto"/>
-        </w:rPr>
-      </w:pPr>
-      <w:r>
-        <w:rPr>
-          <w:rFonts w:ascii="Arial" w:hAnsi="Arial"/>
-          <w:b/>
-          <w:i w:val="0"/>
-          <w:color w:val="auto"/>
-        </w:rPr>
-        <w:tab/>
-        <w:t xml:space="preserve">Procedure: </w:t>
-      </w:r>
-    </w:p>
-    <w:p>
-      <w:pPr>
-        <w:spacing w:after="0"/>
-        <w:jc w:val="left"/>
-        <w:rPr>
-          <w:rFonts w:ascii="Arial" w:hAnsi="Arial"/>
-          <w:b/>
-        </w:rPr>
-      </w:pPr>
-    </w:p>
-    <w:p>
-      <w:pPr>
-        <w:pStyle w:val="Comment0"/>
-        <w:rPr>
-          <w:rFonts w:ascii="Arial" w:hAnsi="Arial"/>
-          <w:b/>
-          <w:i w:val="0"/>
-          <w:color w:val="auto"/>
-        </w:rPr>
-      </w:pPr>
-    </w:p>
-    <w:p>
-      <w:pPr>
-        <w:pStyle w:val="Comment0"/>
-        <w:rPr>
-          <w:rFonts w:ascii="Arial" w:hAnsi="Arial"/>
-          <w:b/>
-          <w:i w:val="0"/>
-          <w:color w:val="auto"/>
-        </w:rPr>
-      </w:pPr>
-      <w:r>
-        <w:rPr>
-          <w:rFonts w:ascii="Arial" w:hAnsi="Arial"/>
-          <w:b/>
-          <w:i w:val="0"/>
-          <w:color w:val="auto"/>
-        </w:rPr>
-        <w:t>2.</w:t>
-      </w:r>
-      <w:r>
-        <w:rPr>
-          <w:rFonts w:ascii="Arial" w:hAnsi="Arial"/>
-          <w:b/>
-          <w:i w:val="0"/>
-          <w:color w:val="auto"/>
-        </w:rPr>
-        <w:t>10 Rook</w:t>
-      </w:r>
-      <w:r>
-        <w:rPr>
-          <w:rFonts w:ascii="Arial" w:hAnsi="Arial"/>
-          <w:b/>
-          <w:i w:val="0"/>
-          <w:color w:val="auto"/>
-        </w:rPr>
-        <w:t xml:space="preserve"> Class</w:t>
-      </w:r>
-    </w:p>
-    <w:p>
-      <w:pPr>
-        <w:pStyle w:val="Comment0"/>
-        <w:rPr>
-          <w:rFonts w:ascii="Arial" w:hAnsi="Arial"/>
-          <w:i w:val="0"/>
-          <w:color w:val="auto"/>
-        </w:rPr>
-      </w:pPr>
-      <w:r>
-        <w:rPr>
-          <w:rFonts w:ascii="Arial" w:hAnsi="Arial"/>
-          <w:i w:val="0"/>
-          <w:color w:val="auto"/>
-        </w:rPr>
-        <w:t xml:space="preserve">This class provides the framework to give the </w:t>
-      </w:r>
-      <w:r>
-        <w:rPr>
-          <w:rFonts w:ascii="Arial" w:hAnsi="Arial"/>
-          <w:i w:val="0"/>
-          <w:color w:val="auto"/>
-        </w:rPr>
-        <w:t>rook</w:t>
-      </w:r>
-      <w:r>
-        <w:rPr>
-          <w:rFonts w:ascii="Arial" w:hAnsi="Arial"/>
-          <w:i w:val="0"/>
-          <w:color w:val="auto"/>
-        </w:rPr>
-        <w:t xml:space="preserve"> movement across the board.</w:t>
-      </w:r>
-    </w:p>
-    <w:p>
-      <w:pPr>
-        <w:pStyle w:val="Comment0"/>
-        <w:rPr>
-          <w:rFonts w:ascii="Arial" w:hAnsi="Arial"/>
-          <w:i w:val="0"/>
-          <w:color w:val="auto"/>
-        </w:rPr>
-      </w:pPr>
-    </w:p>
-    <w:p>
-      <w:pPr>
-        <w:pStyle w:val="Comment0"/>
-        <w:rPr>
-          <w:rFonts w:ascii="Arial" w:hAnsi="Arial"/>
-          <w:b/>
-          <w:i w:val="0"/>
-          <w:color w:val="auto"/>
-        </w:rPr>
-      </w:pPr>
-      <w:r>
-        <w:rPr>
-          <w:rFonts w:ascii="Arial" w:hAnsi="Arial"/>
-          <w:b/>
-          <w:i w:val="0"/>
-          <w:color w:val="auto"/>
-        </w:rPr>
-        <w:t>2.</w:t>
-      </w:r>
-      <w:r>
-        <w:rPr>
-          <w:rFonts w:ascii="Arial" w:hAnsi="Arial"/>
-          <w:b/>
-          <w:i w:val="0"/>
-          <w:color w:val="auto"/>
-        </w:rPr>
-        <w:t>10</w:t>
-      </w:r>
-      <w:r>
-        <w:rPr>
-          <w:rFonts w:ascii="Arial" w:hAnsi="Arial"/>
-          <w:b/>
-          <w:i w:val="0"/>
-          <w:color w:val="auto"/>
-        </w:rPr>
-        <w:t>.1 Move</w:t>
-      </w:r>
-    </w:p>
-    <w:p>
-      <w:pPr>
-        <w:pStyle w:val="Comment0"/>
-        <w:ind w:left="720"/>
-        <w:rPr>
-          <w:rFonts w:ascii="Arial" w:hAnsi="Arial"/>
-          <w:i w:val="0"/>
-          <w:color w:val="auto"/>
-        </w:rPr>
-      </w:pPr>
-      <w:r>
-        <w:rPr>
-          <w:rFonts w:ascii="Arial" w:hAnsi="Arial"/>
-          <w:b/>
-          <w:i w:val="0"/>
-          <w:color w:val="auto"/>
-        </w:rPr>
-        <w:t xml:space="preserve">Purpose: </w:t>
-      </w:r>
-      <w:r>
-        <w:rPr>
-          <w:rFonts w:ascii="Arial" w:hAnsi="Arial"/>
-          <w:i w:val="0"/>
-          <w:color w:val="auto"/>
-        </w:rPr>
-        <w:t xml:space="preserve">The purpose of this function is to create the </w:t>
-      </w:r>
-      <w:r>
-        <w:rPr>
-          <w:rFonts w:ascii="Arial" w:hAnsi="Arial"/>
-          <w:i w:val="0"/>
-          <w:color w:val="auto"/>
-        </w:rPr>
-        <w:t>rook’s</w:t>
-      </w:r>
-      <w:r>
-        <w:rPr>
-          <w:rFonts w:ascii="Arial" w:hAnsi="Arial"/>
-          <w:i w:val="0"/>
-          <w:color w:val="auto"/>
-        </w:rPr>
-        <w:t xml:space="preserve"> ability to move generally.</w:t>
-      </w:r>
-    </w:p>
-    <w:p>
-      <w:pPr>
-        <w:pStyle w:val="Comment0"/>
-        <w:ind w:left="1440"/>
-        <w:rPr>
-          <w:rFonts w:ascii="Arial" w:hAnsi="Arial"/>
-          <w:i w:val="0"/>
-          <w:color w:val="auto"/>
-        </w:rPr>
-      </w:pPr>
-    </w:p>
-    <w:p>
-      <w:pPr>
-        <w:pStyle w:val="Comment0"/>
-        <w:ind w:firstLine="720"/>
-        <w:rPr>
-          <w:rFonts w:ascii="Arial" w:hAnsi="Arial"/>
-          <w:i w:val="0"/>
-          <w:color w:val="auto"/>
-        </w:rPr>
-      </w:pPr>
-      <w:r>
-        <w:rPr>
-          <w:rFonts w:ascii="Arial" w:hAnsi="Arial"/>
-          <w:b/>
-          <w:i w:val="0"/>
-          <w:color w:val="auto"/>
-        </w:rPr>
-        <w:t xml:space="preserve">Inputs: </w:t>
-      </w:r>
-      <w:r>
-        <w:rPr>
-          <w:rFonts w:ascii="Arial" w:hAnsi="Arial"/>
-          <w:i w:val="0"/>
-          <w:color w:val="auto"/>
-        </w:rPr>
-        <w:t>Description of the parameters of the function.</w:t>
-      </w:r>
-    </w:p>
-    <w:p>
-      <w:pPr>
-        <w:pStyle w:val="Comment0"/>
-        <w:ind w:left="1440"/>
-        <w:rPr>
-          <w:rFonts w:ascii="Arial" w:hAnsi="Arial"/>
-          <w:i w:val="0"/>
-          <w:color w:val="auto"/>
-        </w:rPr>
-      </w:pPr>
-    </w:p>
-    <w:p>
-      <w:pPr>
-        <w:pStyle w:val="Comment0"/>
-        <w:ind w:firstLine="720"/>
-        <w:rPr>
-          <w:rFonts w:ascii="Arial" w:hAnsi="Arial"/>
-          <w:i w:val="0"/>
-          <w:color w:val="auto"/>
-        </w:rPr>
-      </w:pPr>
-      <w:r>
-        <w:rPr>
-          <w:rFonts w:ascii="Arial" w:hAnsi="Arial"/>
-          <w:b/>
-          <w:i w:val="0"/>
-          <w:color w:val="auto"/>
-        </w:rPr>
-        <w:t>Outputs:</w:t>
-      </w:r>
-      <w:r>
-        <w:rPr>
-          <w:rFonts w:ascii="Arial" w:hAnsi="Arial"/>
-          <w:i w:val="0"/>
-          <w:color w:val="auto"/>
-        </w:rPr>
-        <w:t xml:space="preserve"> Description of the return values of the function.</w:t>
-      </w:r>
-    </w:p>
-    <w:p>
-      <w:pPr>
-        <w:pStyle w:val="Comment0"/>
-        <w:ind w:left="1440"/>
-        <w:rPr>
-          <w:rFonts w:ascii="Arial" w:hAnsi="Arial"/>
-          <w:i w:val="0"/>
-          <w:color w:val="auto"/>
-        </w:rPr>
-      </w:pPr>
-    </w:p>
-    <w:p>
-      <w:pPr>
-        <w:pStyle w:val="Comment0"/>
-        <w:ind w:firstLine="720"/>
-        <w:rPr>
-          <w:rFonts w:ascii="Arial" w:hAnsi="Arial"/>
-          <w:i w:val="0"/>
-          <w:color w:val="auto"/>
-        </w:rPr>
-      </w:pPr>
-      <w:r>
-        <w:rPr>
-          <w:rFonts w:ascii="Arial" w:hAnsi="Arial"/>
-          <w:b/>
-          <w:i w:val="0"/>
-          <w:color w:val="auto"/>
-        </w:rPr>
-        <w:t xml:space="preserve">Calls: </w:t>
-      </w:r>
-      <w:r>
-        <w:rPr>
-          <w:rFonts w:ascii="Arial" w:hAnsi="Arial"/>
-          <w:i w:val="0"/>
-          <w:color w:val="auto"/>
-        </w:rPr>
-        <w:t>Functions called by this function.</w:t>
-      </w:r>
-    </w:p>
-    <w:p>
-      <w:pPr>
-        <w:pStyle w:val="Comment0"/>
-        <w:ind w:left="1440"/>
-        <w:rPr>
-          <w:rFonts w:ascii="Arial" w:hAnsi="Arial"/>
-          <w:i w:val="0"/>
-          <w:color w:val="auto"/>
-        </w:rPr>
-      </w:pPr>
-    </w:p>
-    <w:p>
-      <w:pPr>
-        <w:pStyle w:val="Comment0"/>
-        <w:ind w:firstLine="720"/>
-        <w:rPr>
-          <w:rFonts w:ascii="Arial" w:hAnsi="Arial"/>
-          <w:i w:val="0"/>
-          <w:color w:val="auto"/>
-        </w:rPr>
-      </w:pPr>
-      <w:r>
-        <w:rPr>
-          <w:rFonts w:ascii="Arial" w:hAnsi="Arial"/>
-          <w:b/>
-          <w:i w:val="0"/>
-          <w:color w:val="auto"/>
-        </w:rPr>
-        <w:t xml:space="preserve">Called: </w:t>
-      </w:r>
-      <w:r>
-        <w:rPr>
-          <w:rFonts w:ascii="Arial" w:hAnsi="Arial"/>
-          <w:i w:val="0"/>
-          <w:color w:val="auto"/>
-        </w:rPr>
-        <w:t>Functions this function calls.</w:t>
-      </w:r>
-    </w:p>
-    <w:p>
-      <w:pPr>
-        <w:pStyle w:val="Comment0"/>
-        <w:rPr>
-          <w:rFonts w:ascii="Arial" w:hAnsi="Arial"/>
-          <w:b/>
-          <w:i w:val="0"/>
-          <w:color w:val="auto"/>
-        </w:rPr>
-      </w:pPr>
-      <w:r>
-        <w:rPr>
-          <w:rFonts w:ascii="Arial" w:hAnsi="Arial"/>
-          <w:b/>
-          <w:i w:val="0"/>
-          <w:color w:val="auto"/>
-        </w:rPr>
-        <w:tab/>
-      </w:r>
-      <w:r>
-        <w:rPr>
-          <w:rFonts w:ascii="Arial" w:hAnsi="Arial"/>
-          <w:b/>
-          <w:i w:val="0"/>
-          <w:color w:val="auto"/>
-        </w:rPr>
-        <w:tab/>
-      </w:r>
-    </w:p>
-    <w:p>
-      <w:pPr>
-        <w:pStyle w:val="Comment0"/>
-        <w:rPr>
-          <w:rFonts w:ascii="Arial" w:hAnsi="Arial"/>
-          <w:b/>
-          <w:i w:val="0"/>
-          <w:color w:val="auto"/>
-        </w:rPr>
-      </w:pPr>
-      <w:r>
-        <w:rPr>
-          <w:rFonts w:ascii="Arial" w:hAnsi="Arial"/>
-          <w:b/>
-          <w:i w:val="0"/>
-          <w:color w:val="auto"/>
-        </w:rPr>
-        <w:tab/>
-        <w:t xml:space="preserve">Procedure: </w:t>
-      </w:r>
-    </w:p>
-    <w:p>
-      <w:pPr>
-        <w:pStyle w:val="Comment0"/>
-        <w:rPr>
-          <w:rFonts w:ascii="Arial" w:hAnsi="Arial"/>
-          <w:i w:val="0"/>
-          <w:color w:val="auto"/>
-        </w:rPr>
-      </w:pPr>
-    </w:p>
-    <w:p>
-      <w:pPr>
-        <w:pStyle w:val="Comment0"/>
-        <w:rPr>
-          <w:rFonts w:ascii="Arial" w:hAnsi="Arial"/>
-          <w:b/>
-          <w:i w:val="0"/>
-          <w:color w:val="auto"/>
-        </w:rPr>
-      </w:pPr>
-      <w:r>
-        <w:rPr>
-          <w:rFonts w:ascii="Arial" w:hAnsi="Arial"/>
-          <w:b/>
-          <w:i w:val="0"/>
-          <w:color w:val="auto"/>
-        </w:rPr>
-        <w:t>2.</w:t>
-      </w:r>
-      <w:r>
-        <w:rPr>
-          <w:rFonts w:ascii="Arial" w:hAnsi="Arial"/>
-          <w:b/>
-          <w:i w:val="0"/>
-          <w:color w:val="auto"/>
-        </w:rPr>
-        <w:t>11</w:t>
-      </w:r>
-      <w:r>
-        <w:rPr>
-          <w:rFonts w:ascii="Arial" w:hAnsi="Arial"/>
-          <w:b/>
-          <w:i w:val="0"/>
-          <w:color w:val="auto"/>
-        </w:rPr>
-        <w:t xml:space="preserve"> </w:t>
-      </w:r>
-      <w:r>
-        <w:rPr>
-          <w:rFonts w:ascii="Arial" w:hAnsi="Arial"/>
-          <w:b/>
-          <w:i w:val="0"/>
-          <w:color w:val="auto"/>
-        </w:rPr>
-        <w:t>Bishop</w:t>
-      </w:r>
-      <w:r>
-        <w:rPr>
-          <w:rFonts w:ascii="Arial" w:hAnsi="Arial"/>
-          <w:b/>
-          <w:i w:val="0"/>
-          <w:color w:val="auto"/>
-        </w:rPr>
-        <w:t xml:space="preserve"> Class</w:t>
-      </w:r>
-    </w:p>
-    <w:p>
-      <w:pPr>
-        <w:pStyle w:val="Comment0"/>
-        <w:rPr>
-          <w:rFonts w:ascii="Arial" w:hAnsi="Arial"/>
-          <w:i w:val="0"/>
-          <w:color w:val="auto"/>
-        </w:rPr>
-      </w:pPr>
-      <w:r>
-        <w:rPr>
-          <w:rFonts w:ascii="Arial" w:hAnsi="Arial"/>
-          <w:i w:val="0"/>
-          <w:color w:val="auto"/>
-        </w:rPr>
-        <w:t xml:space="preserve">This class provides the framework to give the </w:t>
-      </w:r>
-      <w:r>
-        <w:rPr>
-          <w:rFonts w:ascii="Arial" w:hAnsi="Arial"/>
-          <w:i w:val="0"/>
-          <w:color w:val="auto"/>
-        </w:rPr>
-        <w:t>bishop</w:t>
-      </w:r>
-      <w:r>
-        <w:rPr>
-          <w:rFonts w:ascii="Arial" w:hAnsi="Arial"/>
-          <w:i w:val="0"/>
-          <w:color w:val="auto"/>
-        </w:rPr>
-        <w:t xml:space="preserve"> movement across the board.</w:t>
-      </w:r>
-    </w:p>
-    <w:p>
-      <w:pPr>
-        <w:pStyle w:val="Comment0"/>
-        <w:rPr>
-          <w:rFonts w:ascii="Arial" w:hAnsi="Arial"/>
-          <w:i w:val="0"/>
-          <w:color w:val="auto"/>
-        </w:rPr>
-      </w:pPr>
-    </w:p>
-    <w:p>
-      <w:pPr>
-        <w:pStyle w:val="Comment0"/>
-        <w:rPr>
-          <w:rFonts w:ascii="Arial" w:hAnsi="Arial"/>
-          <w:b/>
-          <w:i w:val="0"/>
-          <w:color w:val="auto"/>
-        </w:rPr>
-      </w:pPr>
-      <w:r>
-        <w:rPr>
-          <w:rFonts w:ascii="Arial" w:hAnsi="Arial"/>
-          <w:b/>
-          <w:i w:val="0"/>
-          <w:color w:val="auto"/>
-        </w:rPr>
-        <w:t>2.</w:t>
-      </w:r>
-      <w:r>
-        <w:rPr>
-          <w:rFonts w:ascii="Arial" w:hAnsi="Arial"/>
-          <w:b/>
-          <w:i w:val="0"/>
-          <w:color w:val="auto"/>
-        </w:rPr>
-        <w:t>11</w:t>
-      </w:r>
-      <w:r>
-        <w:rPr>
-          <w:rFonts w:ascii="Arial" w:hAnsi="Arial"/>
-          <w:b/>
-          <w:i w:val="0"/>
-          <w:color w:val="auto"/>
-        </w:rPr>
-        <w:t>.1 Move</w:t>
-      </w:r>
-    </w:p>
-    <w:p>
-      <w:pPr>
-        <w:pStyle w:val="Comment0"/>
-        <w:ind w:left="720"/>
-        <w:rPr>
-          <w:rFonts w:ascii="Arial" w:hAnsi="Arial"/>
-          <w:i w:val="0"/>
-          <w:color w:val="auto"/>
-        </w:rPr>
-      </w:pPr>
-      <w:r>
-        <w:rPr>
-          <w:rFonts w:ascii="Arial" w:hAnsi="Arial"/>
-          <w:b/>
-          <w:i w:val="0"/>
-          <w:color w:val="auto"/>
-        </w:rPr>
-        <w:t xml:space="preserve">Purpose: </w:t>
-      </w:r>
-      <w:r>
-        <w:rPr>
-          <w:rFonts w:ascii="Arial" w:hAnsi="Arial"/>
-          <w:i w:val="0"/>
-          <w:color w:val="auto"/>
-        </w:rPr>
-        <w:t xml:space="preserve">The purpose of this function is to create the </w:t>
-      </w:r>
-      <w:r>
-        <w:rPr>
-          <w:rFonts w:ascii="Arial" w:hAnsi="Arial"/>
-          <w:i w:val="0"/>
-          <w:color w:val="auto"/>
-        </w:rPr>
-        <w:t>bishop’s</w:t>
-      </w:r>
-      <w:r>
-        <w:rPr>
-          <w:rFonts w:ascii="Arial" w:hAnsi="Arial"/>
-          <w:i w:val="0"/>
-          <w:color w:val="auto"/>
-        </w:rPr>
-        <w:t xml:space="preserve"> ability to move generally.</w:t>
+        <w:t>The purpose of this function is to create the bishop’s ability to move generally.</w:t>
       </w:r>
     </w:p>
     <w:p>
@@ -7508,28 +7549,108 @@
           <w:numId w:val="1"/>
         </w:numPr>
       </w:pPr>
-      <w:bookmarkStart w:id="16" w:name="_Toc523123115"/>
-      <w:bookmarkStart w:id="17" w:name="_Toc117484251"/>
-      <w:bookmarkStart w:id="18" w:name="_Toc517668556"/>
-      <w:r>
-        <w:t>Overview</w:t>
-      </w:r>
-      <w:bookmarkEnd w:id="16"/>
-      <w:bookmarkEnd w:id="17"/>
-    </w:p>
-    <w:p>
-      <w:pPr>
-        <w:pStyle w:val="Comment0"/>
-        <w:rPr>
-          <w:rFonts w:ascii="Arial" w:hAnsi="Arial"/>
-        </w:rPr>
-      </w:pPr>
-      <w:r>
-        <w:rPr>
-          <w:rFonts w:ascii="Arial" w:hAnsi="Arial"/>
-        </w:rPr>
-        <w:t>&lt;This section provides a high level overview of the structural and functional decomposition of the system. Focus on how and why the system was decomposed in a particular way rather than on details of the particular components. Include information on the major responsibilities and roles that the system (or portions of it) must play.</w:t>
-      </w:r>
+      <w:bookmarkStart w:id="16" w:name="_Toc517668556"/>
+      <w:r>
+        <w:t>High-Level Design</w:t>
+      </w:r>
+    </w:p>
+    <w:p>
+      <w:pPr>
+        <w:pStyle w:val="Comment0"/>
+        <w:rPr>
+          <w:rFonts w:ascii="Arial" w:hAnsi="Arial"/>
+        </w:rPr>
+      </w:pPr>
+      <w:r>
+        <w:rPr>
+          <w:rFonts w:ascii="Arial" w:hAnsi="Arial"/>
+        </w:rPr>
+        <w:t xml:space="preserve">&lt;This section provides a </w:t>
+      </w:r>
+      <w:proofErr w:type="gramStart"/>
+      <w:r>
+        <w:rPr>
+          <w:rFonts w:ascii="Arial" w:hAnsi="Arial"/>
+        </w:rPr>
+        <w:t>high level</w:t>
+      </w:r>
+      <w:proofErr w:type="gramEnd"/>
+      <w:r>
+        <w:rPr>
+          <w:rFonts w:ascii="Arial" w:hAnsi="Arial"/>
+        </w:rPr>
+        <w:t xml:space="preserve"> overview of the structural and functional decomposition of the system. Focus on how and why the system was decomposed in a </w:t>
+      </w:r>
+      <w:proofErr w:type="gramStart"/>
+      <w:r>
+        <w:rPr>
+          <w:rFonts w:ascii="Arial" w:hAnsi="Arial"/>
+        </w:rPr>
+        <w:t>particular way</w:t>
+      </w:r>
+      <w:proofErr w:type="gramEnd"/>
+      <w:r>
+        <w:rPr>
+          <w:rFonts w:ascii="Arial" w:hAnsi="Arial"/>
+        </w:rPr>
+        <w:t xml:space="preserve"> rather than on details of the particular components. Include information on the major responsibilities and roles that the system (or portions of it) must play.</w:t>
+      </w:r>
+    </w:p>
+    <w:p>
+      <w:pPr>
+        <w:pStyle w:val="Heading2"/>
+        <w:numPr>
+          <w:ilvl w:val="1"/>
+          <w:numId w:val="2"/>
+        </w:numPr>
+      </w:pPr>
+      <w:r>
+        <w:lastRenderedPageBreak/>
+        <w:t xml:space="preserve">View / Model Component </w:t>
+      </w:r>
+      <w:proofErr w:type="gramStart"/>
+      <w:r>
+        <w:t>1..</w:t>
+      </w:r>
+      <w:proofErr w:type="gramEnd"/>
+      <w:r>
+        <w:t>n</w:t>
+      </w:r>
+    </w:p>
+    <w:p>
+      <w:pPr>
+        <w:pStyle w:val="Comment0"/>
+        <w:rPr>
+          <w:rFonts w:ascii="Arial" w:hAnsi="Arial"/>
+        </w:rPr>
+      </w:pPr>
+      <w:r>
+        <w:rPr>
+          <w:rFonts w:ascii="Arial" w:hAnsi="Arial"/>
+        </w:rPr>
+        <w:t>&lt;Provide a description and diagrams</w:t>
+      </w:r>
+      <w:r>
+        <w:rPr>
+          <w:rFonts w:ascii="Arial" w:hAnsi="Arial"/>
+          <w:color w:val="auto"/>
+        </w:rPr>
+        <w:t xml:space="preserve"> </w:t>
+      </w:r>
+      <w:r>
+        <w:rPr>
+          <w:rFonts w:ascii="Arial" w:hAnsi="Arial"/>
+        </w:rPr>
+        <w:t>of a system component or set of components that describes a clearly defined view or model of the entire system or a subset of the system.</w:t>
+      </w:r>
+    </w:p>
+    <w:p>
+      <w:pPr>
+        <w:pStyle w:val="Comment0"/>
+        <w:rPr>
+          <w:rFonts w:ascii="Arial" w:hAnsi="Arial"/>
+        </w:rPr>
+      </w:pPr>
     </w:p>
     <w:p>
       <w:pPr>
@@ -7539,15 +7660,22 @@
           <w:numId w:val="1"/>
         </w:numPr>
       </w:pPr>
-      <w:bookmarkStart w:id="19" w:name="_Toc523123116"/>
-      <w:bookmarkStart w:id="20" w:name="_Toc117484252"/>
-      <w:r>
-        <w:lastRenderedPageBreak/>
-        <w:t>Component 1..n</w:t>
-      </w:r>
+      <w:bookmarkStart w:id="17" w:name="_Toc523123116"/>
+      <w:bookmarkStart w:id="18" w:name="_Toc117484252"/>
+      <w:r>
+        <w:t xml:space="preserve">Component </w:t>
+      </w:r>
+      <w:proofErr w:type="gramStart"/>
+      <w:r>
+        <w:t>1..</w:t>
+      </w:r>
+      <w:proofErr w:type="gramEnd"/>
+      <w:r>
+        <w:t>n</w:t>
+      </w:r>
+      <w:bookmarkEnd w:id="16"/>
+      <w:bookmarkEnd w:id="17"/>
       <w:bookmarkEnd w:id="18"/>
-      <w:bookmarkEnd w:id="19"/>
-      <w:bookmarkEnd w:id="20"/>
     </w:p>
     <w:p>
       <w:pPr>
@@ -7579,79 +7707,8 @@
           <w:numId w:val="1"/>
         </w:numPr>
       </w:pPr>
-      <w:bookmarkStart w:id="21" w:name="_Toc117484253"/>
-      <w:r>
-        <w:t>High-Level Design</w:t>
-      </w:r>
-      <w:bookmarkEnd w:id="21"/>
-    </w:p>
-    <w:p>
-      <w:pPr>
-        <w:pStyle w:val="Comment0"/>
-        <w:rPr>
-          <w:rFonts w:ascii="Arial" w:hAnsi="Arial"/>
-        </w:rPr>
-      </w:pPr>
-      <w:r>
-        <w:rPr>
-          <w:rFonts w:ascii="Arial" w:hAnsi="Arial"/>
-        </w:rPr>
-        <w:t xml:space="preserve">&lt;This section describes in further detail elements discussed in the Architecture. Normally this section would be split into separate documents for different areas of the design. </w:t>
-      </w:r>
-    </w:p>
-    <w:p>
-      <w:pPr>
-        <w:pStyle w:val="Comment0"/>
-        <w:rPr>
-          <w:rFonts w:ascii="Arial" w:hAnsi="Arial"/>
-        </w:rPr>
-      </w:pPr>
-      <w:r>
-        <w:rPr>
-          <w:rFonts w:ascii="Arial" w:hAnsi="Arial"/>
-        </w:rPr>
-        <w:t>High-level designs are most effective if they attempt to model groups of system elements from a number of different views.</w:t>
-      </w:r>
-    </w:p>
-    <w:p>
-      <w:pPr>
-        <w:pStyle w:val="Heading2"/>
-        <w:numPr>
-          <w:ilvl w:val="1"/>
-          <w:numId w:val="2"/>
-        </w:numPr>
-      </w:pPr>
-      <w:bookmarkStart w:id="22" w:name="_Toc116314012"/>
-      <w:r>
-        <w:t>View / Model Component 1..n</w:t>
-      </w:r>
-      <w:bookmarkEnd w:id="22"/>
-    </w:p>
-    <w:p>
-      <w:pPr>
-        <w:pStyle w:val="Comment0"/>
-        <w:rPr>
-          <w:rFonts w:ascii="Arial" w:hAnsi="Arial"/>
-        </w:rPr>
-      </w:pPr>
-      <w:r>
-        <w:rPr>
-          <w:rFonts w:ascii="Arial" w:hAnsi="Arial"/>
-        </w:rPr>
-        <w:t>&lt;Provide a description and diagrams</w:t>
-      </w:r>
-      <w:r>
-        <w:rPr>
-          <w:rFonts w:ascii="Arial" w:hAnsi="Arial"/>
-          <w:color w:val="auto"/>
-        </w:rPr>
-        <w:t xml:space="preserve"> </w:t>
-      </w:r>
-      <w:r>
-        <w:rPr>
-          <w:rFonts w:ascii="Arial" w:hAnsi="Arial"/>
-        </w:rPr>
-        <w:t>of a system component or set of components that describes a clearly defined view or model of the entire system or a subset of the system.</w:t>
+      <w:r>
+        <w:t>Overview</w:t>
       </w:r>
     </w:p>
     <w:bookmarkEnd w:id="13"/>
@@ -7750,14 +7807,27 @@
       <w:pStyle w:val="Footer"/>
       <w:jc w:val="center"/>
     </w:pPr>
-    <w:fldSimple w:instr=" FILENAME  \* MERGEFORMAT ">
-      <w:r>
-        <w:rPr>
-          <w:noProof/>
-        </w:rPr>
-        <w:t>SDS3_Template.doc</w:t>
-      </w:r>
-    </w:fldSimple>
+    <w:r>
+      <w:fldChar w:fldCharType="begin"/>
+    </w:r>
+    <w:r>
+      <w:instrText xml:space="preserve"> FILENAME  \* MERGEFORMAT </w:instrText>
+    </w:r>
+    <w:r>
+      <w:fldChar w:fldCharType="separate"/>
+    </w:r>
+    <w:r>
+      <w:rPr>
+        <w:noProof/>
+      </w:rPr>
+      <w:t>SDS3_Template.doc</w:t>
+    </w:r>
+    <w:r>
+      <w:rPr>
+        <w:noProof/>
+      </w:rPr>
+      <w:fldChar w:fldCharType="end"/>
+    </w:r>
     <w:r>
       <w:t xml:space="preserve"> (</w:t>
     </w:r>
@@ -7774,7 +7844,7 @@
       <w:rPr>
         <w:noProof/>
       </w:rPr>
-      <w:t>02/17/18</w:t>
+      <w:t>02/18/18</w:t>
     </w:r>
     <w:r>
       <w:fldChar w:fldCharType="end"/>
@@ -7814,8 +7884,13 @@
       <w:framePr w:wrap="auto"/>
       <w:shd w:val="pct80" w:color="FF0000" w:fill="auto"/>
     </w:pPr>
+    <w:proofErr w:type="spellStart"/>
     <w:r>
-      <w:t>Construx Confidential</w:t>
+      <w:t>Construx</w:t>
+    </w:r>
+    <w:proofErr w:type="spellEnd"/>
+    <w:r>
+      <w:t xml:space="preserve"> Confidential</w:t>
     </w:r>
   </w:p>
 </w:ftr>
@@ -7963,8 +8038,16 @@
       <w:rPr>
         <w:i/>
       </w:rPr>
-      <w:t>[ Project ]</w:t>
+      <w:t xml:space="preserve">[ </w:t>
     </w:r>
+    <w:proofErr w:type="gramStart"/>
+    <w:r>
+      <w:rPr>
+        <w:i/>
+      </w:rPr>
+      <w:t>Project ]</w:t>
+    </w:r>
+    <w:proofErr w:type="gramEnd"/>
     <w:r>
       <w:rPr>
         <w:i/>
@@ -8021,8 +8104,13 @@
       <w:framePr w:wrap="auto"/>
       <w:shd w:val="pct80" w:color="FF0000" w:fill="auto"/>
     </w:pPr>
+    <w:proofErr w:type="spellStart"/>
     <w:r>
-      <w:t>Construx Confidential</w:t>
+      <w:t>Construx</w:t>
+    </w:r>
+    <w:proofErr w:type="spellEnd"/>
+    <w:r>
+      <w:t xml:space="preserve"> Confidential</w:t>
     </w:r>
   </w:p>
   <w:p>
@@ -8099,19 +8187,34 @@
       <w:fldChar w:fldCharType="separate"/>
     </w:r>
     <w:r>
-      <w:t>[ Project ]</w:t>
+      <w:t xml:space="preserve">[ </w:t>
     </w:r>
+    <w:proofErr w:type="gramStart"/>
+    <w:r>
+      <w:t>Project ]</w:t>
+    </w:r>
+    <w:proofErr w:type="gramEnd"/>
     <w:r>
       <w:fldChar w:fldCharType="end"/>
     </w:r>
     <w:r>
       <w:t xml:space="preserve"> </w:t>
     </w:r>
-    <w:fldSimple w:instr=" SUBJECT  \* MERGEFORMAT ">
-      <w:r>
-        <w:t>Software Design Specification</w:t>
-      </w:r>
-    </w:fldSimple>
+    <w:r>
+      <w:fldChar w:fldCharType="begin"/>
+    </w:r>
+    <w:r>
+      <w:instrText xml:space="preserve"> SUBJECT  \* MERGEFORMAT </w:instrText>
+    </w:r>
+    <w:r>
+      <w:fldChar w:fldCharType="separate"/>
+    </w:r>
+    <w:r>
+      <w:t>Software Design Specification</w:t>
+    </w:r>
+    <w:r>
+      <w:fldChar w:fldCharType="end"/>
+    </w:r>
   </w:p>
 </w:hdr>
 </file>
@@ -8201,7 +8304,7 @@
         <w:i/>
         <w:noProof/>
       </w:rPr>
-      <w:t>10</w:t>
+      <w:t>11</w:t>
     </w:r>
     <w:r>
       <w:rPr>
@@ -9573,6 +9676,7 @@
   <w:style w:type="character" w:default="1" w:styleId="DefaultParagraphFont">
     <w:name w:val="Default Paragraph Font"/>
     <w:uiPriority w:val="1"/>
+    <w:semiHidden/>
     <w:unhideWhenUsed/>
   </w:style>
   <w:style w:type="table" w:default="1" w:styleId="TableNormal">

</xml_diff>